<commit_message>
Setting up the frontend environment
</commit_message>
<xml_diff>
--- a/04 Reports/Software Requirement Specification Document/Software Requirement Specification Document.docx
+++ b/04 Reports/Software Requirement Specification Document/Software Requirement Specification Document.docx
@@ -1,6 +1,6 @@
 
 <file path=word/document.xml><?xml version="1.0" encoding="utf-8"?>
-<w:document xmlns:wpc="http://schemas.microsoft.com/office/word/2010/wordprocessingCanvas" xmlns:cx="http://schemas.microsoft.com/office/drawing/2014/chartex" xmlns:cx1="http://schemas.microsoft.com/office/drawing/2015/9/8/chartex" xmlns:cx2="http://schemas.microsoft.com/office/drawing/2015/10/21/chartex" xmlns:cx3="http://schemas.microsoft.com/office/drawing/2016/5/9/chartex" xmlns:cx4="http://schemas.microsoft.com/office/drawing/2016/5/10/chartex" xmlns:cx5="http://schemas.microsoft.com/office/drawing/2016/5/11/chartex" xmlns:cx6="http://schemas.microsoft.com/office/drawing/2016/5/12/chartex" xmlns:cx7="http://schemas.microsoft.com/office/drawing/2016/5/13/chartex" xmlns:cx8="http://schemas.microsoft.com/office/drawing/2016/5/14/chartex" xmlns:mc="http://schemas.openxmlformats.org/markup-compatibility/2006" xmlns:aink="http://schemas.microsoft.com/office/drawing/2016/ink" xmlns:am3d="http://schemas.microsoft.com/office/drawing/2017/model3d" xmlns:o="urn:schemas-microsoft-com:office:office" xmlns:oel="http://schemas.microsoft.com/office/2019/extlst" xmlns:r="http://schemas.openxmlformats.org/officeDocument/2006/relationships" xmlns:m="http://schemas.openxmlformats.org/officeDocument/2006/math" xmlns:v="urn:schemas-microsoft-com:vml" xmlns:wp14="http://schemas.microsoft.com/office/word/2010/wordprocessingDrawing" xmlns:wp="http://schemas.openxmlformats.org/drawingml/2006/wordprocessingDrawing" xmlns:w10="urn:schemas-microsoft-com:office:word" xmlns:w="http://schemas.openxmlformats.org/wordprocessingml/2006/main" xmlns:w14="http://schemas.microsoft.com/office/word/2010/wordml" xmlns:w15="http://schemas.microsoft.com/office/word/2012/wordml" xmlns:w16cex="http://schemas.microsoft.com/office/word/2018/wordml/cex" xmlns:w16cid="http://schemas.microsoft.com/office/word/2016/wordml/cid" xmlns:w16="http://schemas.microsoft.com/office/word/2018/wordml" xmlns:w16du="http://schemas.microsoft.com/office/word/2023/wordml/word16du" xmlns:w16sdtdh="http://schemas.microsoft.com/office/word/2020/wordml/sdtdatahash" xmlns:w16se="http://schemas.microsoft.com/office/word/2015/wordml/symex" xmlns:wpg="http://schemas.microsoft.com/office/word/2010/wordprocessingGroup" xmlns:wpi="http://schemas.microsoft.com/office/word/2010/wordprocessingInk" xmlns:wne="http://schemas.microsoft.com/office/word/2006/wordml" xmlns:wps="http://schemas.microsoft.com/office/word/2010/wordprocessingShape" mc:Ignorable="w14 w15 w16se w16cid w16 w16cex w16sdtdh w16du wp14">
+<w:document xmlns:wpc="http://schemas.microsoft.com/office/word/2010/wordprocessingCanvas" xmlns:cx="http://schemas.microsoft.com/office/drawing/2014/chartex" xmlns:cx1="http://schemas.microsoft.com/office/drawing/2015/9/8/chartex" xmlns:cx2="http://schemas.microsoft.com/office/drawing/2015/10/21/chartex" xmlns:cx3="http://schemas.microsoft.com/office/drawing/2016/5/9/chartex" xmlns:cx4="http://schemas.microsoft.com/office/drawing/2016/5/10/chartex" xmlns:cx5="http://schemas.microsoft.com/office/drawing/2016/5/11/chartex" xmlns:cx6="http://schemas.microsoft.com/office/drawing/2016/5/12/chartex" xmlns:cx7="http://schemas.microsoft.com/office/drawing/2016/5/13/chartex" xmlns:cx8="http://schemas.microsoft.com/office/drawing/2016/5/14/chartex" xmlns:mc="http://schemas.openxmlformats.org/markup-compatibility/2006" xmlns:aink="http://schemas.microsoft.com/office/drawing/2016/ink" xmlns:am3d="http://schemas.microsoft.com/office/drawing/2017/model3d" xmlns:o="urn:schemas-microsoft-com:office:office" xmlns:oel="http://schemas.microsoft.com/office/2019/extlst" xmlns:r="http://schemas.openxmlformats.org/officeDocument/2006/relationships" xmlns:m="http://schemas.openxmlformats.org/officeDocument/2006/math" xmlns:v="urn:schemas-microsoft-com:vml" xmlns:wp14="http://schemas.microsoft.com/office/word/2010/wordprocessingDrawing" xmlns:wp="http://schemas.openxmlformats.org/drawingml/2006/wordprocessingDrawing" xmlns:w10="urn:schemas-microsoft-com:office:word" xmlns:w="http://schemas.openxmlformats.org/wordprocessingml/2006/main" xmlns:w14="http://schemas.microsoft.com/office/word/2010/wordml" xmlns:w15="http://schemas.microsoft.com/office/word/2012/wordml" xmlns:w16cex="http://schemas.microsoft.com/office/word/2018/wordml/cex" xmlns:w16cid="http://schemas.microsoft.com/office/word/2016/wordml/cid" xmlns:w16="http://schemas.microsoft.com/office/word/2018/wordml" xmlns:w16du="http://schemas.microsoft.com/office/word/2023/wordml/word16du" xmlns:w16sdtdh="http://schemas.microsoft.com/office/word/2020/wordml/sdtdatahash" xmlns:w16sdtfl="http://schemas.microsoft.com/office/word/2024/wordml/sdtformatlock" xmlns:w16se="http://schemas.microsoft.com/office/word/2015/wordml/symex" xmlns:wpg="http://schemas.microsoft.com/office/word/2010/wordprocessingGroup" xmlns:wpi="http://schemas.microsoft.com/office/word/2010/wordprocessingInk" xmlns:wne="http://schemas.microsoft.com/office/word/2006/wordml" xmlns:wps="http://schemas.microsoft.com/office/word/2010/wordprocessingShape" mc:Ignorable="w14 w15 w16se w16cid w16 w16cex w16sdtdh w16sdtfl w16du wp14">
   <w:body>
     <w:p>
       <w:pPr>
@@ -22,7 +22,7 @@
           <w:noProof/>
         </w:rPr>
         <w:drawing>
-          <wp:anchor distT="0" distB="0" distL="114300" distR="114300" simplePos="0" relativeHeight="251671552" behindDoc="1" locked="0" layoutInCell="1" allowOverlap="1" wp14:anchorId="5F1A9557" wp14:editId="5104D383">
+          <wp:anchor distT="0" distB="0" distL="114300" distR="114300" simplePos="0" relativeHeight="251671552" behindDoc="1" locked="0" layoutInCell="1" allowOverlap="1" wp14:anchorId="5F1A9557" wp14:editId="136FC6E7">
             <wp:simplePos x="0" y="0"/>
             <wp:positionH relativeFrom="column">
               <wp:posOffset>4083685</wp:posOffset>
@@ -98,7 +98,7 @@
           <w:szCs w:val="60"/>
         </w:rPr>
         <w:drawing>
-          <wp:anchor distT="0" distB="0" distL="114300" distR="114300" simplePos="0" relativeHeight="251672576" behindDoc="1" locked="0" layoutInCell="1" allowOverlap="1" wp14:anchorId="4267D777" wp14:editId="535A79F0">
+          <wp:anchor distT="0" distB="0" distL="114300" distR="114300" simplePos="0" relativeHeight="251672576" behindDoc="1" locked="0" layoutInCell="1" allowOverlap="1" wp14:anchorId="4267D777" wp14:editId="21CB685F">
             <wp:simplePos x="0" y="0"/>
             <wp:positionH relativeFrom="margin">
               <wp:align>center</wp:align>
@@ -320,15 +320,7 @@
           <w:sz w:val="28"/>
           <w:szCs w:val="28"/>
         </w:rPr>
-        <w:t xml:space="preserve"> </w:t>
-      </w:r>
-      <w:r>
-        <w:rPr>
-          <w:b/>
-          <w:sz w:val="28"/>
-          <w:szCs w:val="28"/>
-        </w:rPr>
-        <w:t>SRS Document</w:t>
+        <w:t xml:space="preserve"> SRS Document</w:t>
       </w:r>
     </w:p>
     <w:p>
@@ -555,26 +547,19 @@
         <w:rPr>
           <w:b/>
         </w:rPr>
-        <w:t>Second</w:t>
-      </w:r>
-      <w:r>
-        <w:rPr>
-          <w:b/>
-        </w:rPr>
-        <w:t xml:space="preserve"> Supervisor: </w:t>
-      </w:r>
-      <w:r>
-        <w:t>Mr</w:t>
-      </w:r>
-      <w:r>
-        <w:t>s</w:t>
-      </w:r>
-      <w:r>
-        <w:t xml:space="preserve">. </w:t>
-      </w:r>
-      <w:r>
-        <w:t>Prativa Neupane</w:t>
-      </w:r>
+        <w:t xml:space="preserve">Second Supervisor: </w:t>
+      </w:r>
+      <w:r>
+        <w:t xml:space="preserve">Mrs. Prativa </w:t>
+      </w:r>
+      <w:proofErr w:type="spellStart"/>
+      <w:r>
+        <w:t>N</w:t>
+      </w:r>
+      <w:r>
+        <w:t>yaupane</w:t>
+      </w:r>
+      <w:proofErr w:type="spellEnd"/>
     </w:p>
     <w:p>
       <w:pPr>
@@ -658,6 +643,14 @@
     </w:p>
     <w:sdt>
       <w:sdtPr>
+        <w:rPr>
+          <w:rFonts w:ascii="Arial" w:eastAsiaTheme="minorHAnsi" w:hAnsi="Arial" w:cstheme="minorBidi"/>
+          <w:color w:val="auto"/>
+          <w:kern w:val="2"/>
+          <w:sz w:val="24"/>
+          <w:szCs w:val="22"/>
+          <w14:ligatures w14:val="standardContextual"/>
+        </w:rPr>
         <w:id w:val="-1616982556"/>
         <w:docPartObj>
           <w:docPartGallery w:val="Table of Contents"/>
@@ -666,15 +659,9 @@
       </w:sdtPr>
       <w:sdtEndPr>
         <w:rPr>
-          <w:rFonts w:ascii="Arial" w:eastAsiaTheme="minorHAnsi" w:hAnsi="Arial" w:cstheme="minorBidi"/>
           <w:b/>
           <w:bCs/>
           <w:noProof/>
-          <w:color w:val="auto"/>
-          <w:kern w:val="2"/>
-          <w:sz w:val="24"/>
-          <w:szCs w:val="22"/>
-          <w14:ligatures w14:val="standardContextual"/>
         </w:rPr>
       </w:sdtEndPr>
       <w:sdtContent>
@@ -1536,21 +1523,7 @@
             <w:rStyle w:val="Hyperlink"/>
             <w:noProof/>
           </w:rPr>
-          <w:t>Figure 4: Foodmood</w:t>
-        </w:r>
-        <w:r>
-          <w:rPr>
-            <w:rStyle w:val="Hyperlink"/>
-            <w:noProof/>
-          </w:rPr>
-          <w:t xml:space="preserve"> </w:t>
-        </w:r>
-        <w:r>
-          <w:rPr>
-            <w:rStyle w:val="Hyperlink"/>
-            <w:noProof/>
-          </w:rPr>
-          <w:t>logo</w:t>
+          <w:t>Figure 4: Foodmood logo</w:t>
         </w:r>
         <w:r>
           <w:rPr>
@@ -1693,7 +1666,7 @@
             <w:noProof/>
             <w:webHidden/>
           </w:rPr>
-          <w:t>11</w:t>
+          <w:t>12</w:t>
         </w:r>
         <w:r>
           <w:rPr>
@@ -1869,7 +1842,7 @@
       <w:pPr>
         <w:numPr>
           <w:ilvl w:val="0"/>
-          <w:numId w:val="32"/>
+          <w:numId w:val="36"/>
         </w:numPr>
         <w:rPr>
           <w:lang w:eastAsia="en-GB"/>
@@ -1886,7 +1859,7 @@
       <w:pPr>
         <w:numPr>
           <w:ilvl w:val="0"/>
-          <w:numId w:val="32"/>
+          <w:numId w:val="36"/>
         </w:numPr>
         <w:rPr>
           <w:lang w:eastAsia="en-GB"/>
@@ -1903,7 +1876,7 @@
       <w:pPr>
         <w:numPr>
           <w:ilvl w:val="0"/>
-          <w:numId w:val="32"/>
+          <w:numId w:val="36"/>
         </w:numPr>
         <w:rPr>
           <w:lang w:eastAsia="en-GB"/>
@@ -1920,7 +1893,7 @@
       <w:pPr>
         <w:numPr>
           <w:ilvl w:val="0"/>
-          <w:numId w:val="32"/>
+          <w:numId w:val="36"/>
         </w:numPr>
         <w:rPr>
           <w:lang w:eastAsia="en-GB"/>
@@ -1937,7 +1910,7 @@
       <w:pPr>
         <w:numPr>
           <w:ilvl w:val="0"/>
-          <w:numId w:val="32"/>
+          <w:numId w:val="36"/>
         </w:numPr>
         <w:rPr>
           <w:lang w:eastAsia="en-GB"/>
@@ -1954,7 +1927,7 @@
       <w:pPr>
         <w:numPr>
           <w:ilvl w:val="0"/>
-          <w:numId w:val="32"/>
+          <w:numId w:val="36"/>
         </w:numPr>
         <w:rPr>
           <w:lang w:eastAsia="en-GB"/>
@@ -4574,15 +4547,7 @@
                               <w:fldChar w:fldCharType="end"/>
                             </w:r>
                             <w:r>
-                              <w:t xml:space="preserve">: </w:t>
-                            </w:r>
-                            <w:proofErr w:type="spellStart"/>
-                            <w:r>
-                              <w:t>Foodmandu</w:t>
-                            </w:r>
-                            <w:proofErr w:type="spellEnd"/>
-                            <w:r>
-                              <w:t xml:space="preserve"> logo</w:t>
+                              <w:t>: Foodmandu logo</w:t>
                             </w:r>
                             <w:bookmarkEnd w:id="8"/>
                             <w:bookmarkEnd w:id="9"/>
@@ -4615,7 +4580,7 @@
                               <w:rPr>
                                 <w:noProof/>
                               </w:rPr>
-                              <w:t>1</w:t>
+                              <w:t>2</w:t>
                             </w:r>
                             <w:r>
                               <w:fldChar w:fldCharType="end"/>
@@ -4688,15 +4653,7 @@
                         <w:fldChar w:fldCharType="end"/>
                       </w:r>
                       <w:r>
-                        <w:t xml:space="preserve">: </w:t>
-                      </w:r>
-                      <w:proofErr w:type="spellStart"/>
-                      <w:r>
-                        <w:t>Foodmandu</w:t>
-                      </w:r>
-                      <w:proofErr w:type="spellEnd"/>
-                      <w:r>
-                        <w:t xml:space="preserve"> logo</w:t>
+                        <w:t>: Foodmandu logo</w:t>
                       </w:r>
                       <w:bookmarkEnd w:id="12"/>
                       <w:bookmarkEnd w:id="13"/>
@@ -4729,7 +4686,7 @@
                         <w:rPr>
                           <w:noProof/>
                         </w:rPr>
-                        <w:t>1</w:t>
+                        <w:t>2</w:t>
                       </w:r>
                       <w:r>
                         <w:fldChar w:fldCharType="end"/>
@@ -5022,7 +4979,7 @@
                               <w:rPr>
                                 <w:noProof/>
                               </w:rPr>
-                              <w:t>2</w:t>
+                              <w:t>3</w:t>
                             </w:r>
                             <w:r>
                               <w:fldChar w:fldCharType="end"/>
@@ -5061,7 +5018,7 @@
                               <w:rPr>
                                 <w:noProof/>
                               </w:rPr>
-                              <w:t>2</w:t>
+                              <w:t>4</w:t>
                             </w:r>
                             <w:r>
                               <w:fldChar w:fldCharType="end"/>
@@ -5124,7 +5081,7 @@
                         <w:rPr>
                           <w:noProof/>
                         </w:rPr>
-                        <w:t>2</w:t>
+                        <w:t>3</w:t>
                       </w:r>
                       <w:r>
                         <w:fldChar w:fldCharType="end"/>
@@ -5163,7 +5120,7 @@
                         <w:rPr>
                           <w:noProof/>
                         </w:rPr>
-                        <w:t>2</w:t>
+                        <w:t>4</w:t>
                       </w:r>
                       <w:r>
                         <w:fldChar w:fldCharType="end"/>
@@ -5482,21 +5439,13 @@
                               <w:rPr>
                                 <w:noProof/>
                               </w:rPr>
-                              <w:t>3</w:t>
+                              <w:t>5</w:t>
                             </w:r>
                             <w:r>
                               <w:fldChar w:fldCharType="end"/>
                             </w:r>
                             <w:r>
-                              <w:t xml:space="preserve">: </w:t>
-                            </w:r>
-                            <w:proofErr w:type="spellStart"/>
-                            <w:r>
-                              <w:t>Bhojdeals</w:t>
-                            </w:r>
-                            <w:proofErr w:type="spellEnd"/>
-                            <w:r>
-                              <w:t xml:space="preserve"> logo</w:t>
+                              <w:t>: Bhojdeals logo</w:t>
                             </w:r>
                             <w:bookmarkEnd w:id="24"/>
                             <w:bookmarkEnd w:id="25"/>
@@ -5529,7 +5478,7 @@
                               <w:rPr>
                                 <w:noProof/>
                               </w:rPr>
-                              <w:t>3</w:t>
+                              <w:t>6</w:t>
                             </w:r>
                             <w:r>
                               <w:fldChar w:fldCharType="end"/>
@@ -5592,21 +5541,13 @@
                         <w:rPr>
                           <w:noProof/>
                         </w:rPr>
-                        <w:t>3</w:t>
+                        <w:t>5</w:t>
                       </w:r>
                       <w:r>
                         <w:fldChar w:fldCharType="end"/>
                       </w:r>
                       <w:r>
-                        <w:t xml:space="preserve">: </w:t>
-                      </w:r>
-                      <w:proofErr w:type="spellStart"/>
-                      <w:r>
-                        <w:t>Bhojdeals</w:t>
-                      </w:r>
-                      <w:proofErr w:type="spellEnd"/>
-                      <w:r>
-                        <w:t xml:space="preserve"> logo</w:t>
+                        <w:t>: Bhojdeals logo</w:t>
                       </w:r>
                       <w:bookmarkEnd w:id="28"/>
                       <w:bookmarkEnd w:id="29"/>
@@ -5639,7 +5580,7 @@
                         <w:rPr>
                           <w:noProof/>
                         </w:rPr>
-                        <w:t>3</w:t>
+                        <w:t>6</w:t>
                       </w:r>
                       <w:r>
                         <w:fldChar w:fldCharType="end"/>
@@ -5984,21 +5925,13 @@
                               <w:rPr>
                                 <w:noProof/>
                               </w:rPr>
-                              <w:t>4</w:t>
+                              <w:t>7</w:t>
                             </w:r>
                             <w:r>
                               <w:fldChar w:fldCharType="end"/>
                             </w:r>
                             <w:r>
-                              <w:t xml:space="preserve">: </w:t>
-                            </w:r>
-                            <w:proofErr w:type="spellStart"/>
-                            <w:r>
-                              <w:t>Foodmood</w:t>
-                            </w:r>
-                            <w:proofErr w:type="spellEnd"/>
-                            <w:r>
-                              <w:t xml:space="preserve"> logo</w:t>
+                              <w:t>: Foodmood logo</w:t>
                             </w:r>
                             <w:bookmarkEnd w:id="32"/>
                             <w:bookmarkEnd w:id="33"/>
@@ -6055,21 +5988,13 @@
                         <w:rPr>
                           <w:noProof/>
                         </w:rPr>
-                        <w:t>4</w:t>
+                        <w:t>7</w:t>
                       </w:r>
                       <w:r>
                         <w:fldChar w:fldCharType="end"/>
                       </w:r>
                       <w:r>
-                        <w:t xml:space="preserve">: </w:t>
-                      </w:r>
-                      <w:proofErr w:type="spellStart"/>
-                      <w:r>
-                        <w:t>Foodmood</w:t>
-                      </w:r>
-                      <w:proofErr w:type="spellEnd"/>
-                      <w:r>
-                        <w:t xml:space="preserve"> logo</w:t>
+                        <w:t>: Foodmood logo</w:t>
                       </w:r>
                       <w:bookmarkEnd w:id="34"/>
                       <w:bookmarkEnd w:id="35"/>
@@ -8220,7 +8145,7 @@
 </file>
 
 <file path=word/endnotes.xml><?xml version="1.0" encoding="utf-8"?>
-<w:endnotes xmlns:wpc="http://schemas.microsoft.com/office/word/2010/wordprocessingCanvas" xmlns:cx="http://schemas.microsoft.com/office/drawing/2014/chartex" xmlns:cx1="http://schemas.microsoft.com/office/drawing/2015/9/8/chartex" xmlns:cx2="http://schemas.microsoft.com/office/drawing/2015/10/21/chartex" xmlns:cx3="http://schemas.microsoft.com/office/drawing/2016/5/9/chartex" xmlns:cx4="http://schemas.microsoft.com/office/drawing/2016/5/10/chartex" xmlns:cx5="http://schemas.microsoft.com/office/drawing/2016/5/11/chartex" xmlns:cx6="http://schemas.microsoft.com/office/drawing/2016/5/12/chartex" xmlns:cx7="http://schemas.microsoft.com/office/drawing/2016/5/13/chartex" xmlns:cx8="http://schemas.microsoft.com/office/drawing/2016/5/14/chartex" xmlns:mc="http://schemas.openxmlformats.org/markup-compatibility/2006" xmlns:aink="http://schemas.microsoft.com/office/drawing/2016/ink" xmlns:am3d="http://schemas.microsoft.com/office/drawing/2017/model3d" xmlns:o="urn:schemas-microsoft-com:office:office" xmlns:oel="http://schemas.microsoft.com/office/2019/extlst" xmlns:r="http://schemas.openxmlformats.org/officeDocument/2006/relationships" xmlns:m="http://schemas.openxmlformats.org/officeDocument/2006/math" xmlns:v="urn:schemas-microsoft-com:vml" xmlns:wp14="http://schemas.microsoft.com/office/word/2010/wordprocessingDrawing" xmlns:wp="http://schemas.openxmlformats.org/drawingml/2006/wordprocessingDrawing" xmlns:w10="urn:schemas-microsoft-com:office:word" xmlns:w="http://schemas.openxmlformats.org/wordprocessingml/2006/main" xmlns:w14="http://schemas.microsoft.com/office/word/2010/wordml" xmlns:w15="http://schemas.microsoft.com/office/word/2012/wordml" xmlns:w16cex="http://schemas.microsoft.com/office/word/2018/wordml/cex" xmlns:w16cid="http://schemas.microsoft.com/office/word/2016/wordml/cid" xmlns:w16="http://schemas.microsoft.com/office/word/2018/wordml" xmlns:w16du="http://schemas.microsoft.com/office/word/2023/wordml/word16du" xmlns:w16sdtdh="http://schemas.microsoft.com/office/word/2020/wordml/sdtdatahash" xmlns:w16se="http://schemas.microsoft.com/office/word/2015/wordml/symex" xmlns:wpg="http://schemas.microsoft.com/office/word/2010/wordprocessingGroup" xmlns:wpi="http://schemas.microsoft.com/office/word/2010/wordprocessingInk" xmlns:wne="http://schemas.microsoft.com/office/word/2006/wordml" xmlns:wps="http://schemas.microsoft.com/office/word/2010/wordprocessingShape" mc:Ignorable="w14 w15 w16se w16cid w16 w16cex w16sdtdh w16du wp14">
+<w:endnotes xmlns:wpc="http://schemas.microsoft.com/office/word/2010/wordprocessingCanvas" xmlns:cx="http://schemas.microsoft.com/office/drawing/2014/chartex" xmlns:cx1="http://schemas.microsoft.com/office/drawing/2015/9/8/chartex" xmlns:cx2="http://schemas.microsoft.com/office/drawing/2015/10/21/chartex" xmlns:cx3="http://schemas.microsoft.com/office/drawing/2016/5/9/chartex" xmlns:cx4="http://schemas.microsoft.com/office/drawing/2016/5/10/chartex" xmlns:cx5="http://schemas.microsoft.com/office/drawing/2016/5/11/chartex" xmlns:cx6="http://schemas.microsoft.com/office/drawing/2016/5/12/chartex" xmlns:cx7="http://schemas.microsoft.com/office/drawing/2016/5/13/chartex" xmlns:cx8="http://schemas.microsoft.com/office/drawing/2016/5/14/chartex" xmlns:mc="http://schemas.openxmlformats.org/markup-compatibility/2006" xmlns:aink="http://schemas.microsoft.com/office/drawing/2016/ink" xmlns:am3d="http://schemas.microsoft.com/office/drawing/2017/model3d" xmlns:o="urn:schemas-microsoft-com:office:office" xmlns:oel="http://schemas.microsoft.com/office/2019/extlst" xmlns:r="http://schemas.openxmlformats.org/officeDocument/2006/relationships" xmlns:m="http://schemas.openxmlformats.org/officeDocument/2006/math" xmlns:v="urn:schemas-microsoft-com:vml" xmlns:wp14="http://schemas.microsoft.com/office/word/2010/wordprocessingDrawing" xmlns:wp="http://schemas.openxmlformats.org/drawingml/2006/wordprocessingDrawing" xmlns:w10="urn:schemas-microsoft-com:office:word" xmlns:w="http://schemas.openxmlformats.org/wordprocessingml/2006/main" xmlns:w14="http://schemas.microsoft.com/office/word/2010/wordml" xmlns:w15="http://schemas.microsoft.com/office/word/2012/wordml" xmlns:w16cex="http://schemas.microsoft.com/office/word/2018/wordml/cex" xmlns:w16cid="http://schemas.microsoft.com/office/word/2016/wordml/cid" xmlns:w16="http://schemas.microsoft.com/office/word/2018/wordml" xmlns:w16du="http://schemas.microsoft.com/office/word/2023/wordml/word16du" xmlns:w16sdtdh="http://schemas.microsoft.com/office/word/2020/wordml/sdtdatahash" xmlns:w16sdtfl="http://schemas.microsoft.com/office/word/2024/wordml/sdtformatlock" xmlns:w16se="http://schemas.microsoft.com/office/word/2015/wordml/symex" xmlns:wpg="http://schemas.microsoft.com/office/word/2010/wordprocessingGroup" xmlns:wpi="http://schemas.microsoft.com/office/word/2010/wordprocessingInk" xmlns:wne="http://schemas.microsoft.com/office/word/2006/wordml" xmlns:wps="http://schemas.microsoft.com/office/word/2010/wordprocessingShape" mc:Ignorable="w14 w15 w16se w16cid w16 w16cex w16sdtdh w16sdtfl w16du wp14">
   <w:endnote w:type="separator" w:id="-1">
     <w:p>
       <w:pPr>
@@ -8245,7 +8170,7 @@
 </file>
 
 <file path=word/footer1.xml><?xml version="1.0" encoding="utf-8"?>
-<w:ftr xmlns:wpc="http://schemas.microsoft.com/office/word/2010/wordprocessingCanvas" xmlns:cx="http://schemas.microsoft.com/office/drawing/2014/chartex" xmlns:cx1="http://schemas.microsoft.com/office/drawing/2015/9/8/chartex" xmlns:cx2="http://schemas.microsoft.com/office/drawing/2015/10/21/chartex" xmlns:cx3="http://schemas.microsoft.com/office/drawing/2016/5/9/chartex" xmlns:cx4="http://schemas.microsoft.com/office/drawing/2016/5/10/chartex" xmlns:cx5="http://schemas.microsoft.com/office/drawing/2016/5/11/chartex" xmlns:cx6="http://schemas.microsoft.com/office/drawing/2016/5/12/chartex" xmlns:cx7="http://schemas.microsoft.com/office/drawing/2016/5/13/chartex" xmlns:cx8="http://schemas.microsoft.com/office/drawing/2016/5/14/chartex" xmlns:mc="http://schemas.openxmlformats.org/markup-compatibility/2006" xmlns:aink="http://schemas.microsoft.com/office/drawing/2016/ink" xmlns:am3d="http://schemas.microsoft.com/office/drawing/2017/model3d" xmlns:o="urn:schemas-microsoft-com:office:office" xmlns:oel="http://schemas.microsoft.com/office/2019/extlst" xmlns:r="http://schemas.openxmlformats.org/officeDocument/2006/relationships" xmlns:m="http://schemas.openxmlformats.org/officeDocument/2006/math" xmlns:v="urn:schemas-microsoft-com:vml" xmlns:wp14="http://schemas.microsoft.com/office/word/2010/wordprocessingDrawing" xmlns:wp="http://schemas.openxmlformats.org/drawingml/2006/wordprocessingDrawing" xmlns:w10="urn:schemas-microsoft-com:office:word" xmlns:w="http://schemas.openxmlformats.org/wordprocessingml/2006/main" xmlns:w14="http://schemas.microsoft.com/office/word/2010/wordml" xmlns:w15="http://schemas.microsoft.com/office/word/2012/wordml" xmlns:w16cex="http://schemas.microsoft.com/office/word/2018/wordml/cex" xmlns:w16cid="http://schemas.microsoft.com/office/word/2016/wordml/cid" xmlns:w16="http://schemas.microsoft.com/office/word/2018/wordml" xmlns:w16du="http://schemas.microsoft.com/office/word/2023/wordml/word16du" xmlns:w16sdtdh="http://schemas.microsoft.com/office/word/2020/wordml/sdtdatahash" xmlns:w16se="http://schemas.microsoft.com/office/word/2015/wordml/symex" xmlns:wpg="http://schemas.microsoft.com/office/word/2010/wordprocessingGroup" xmlns:wpi="http://schemas.microsoft.com/office/word/2010/wordprocessingInk" xmlns:wne="http://schemas.microsoft.com/office/word/2006/wordml" xmlns:wps="http://schemas.microsoft.com/office/word/2010/wordprocessingShape" mc:Ignorable="w14 w15 w16se w16cid w16 w16cex w16sdtdh w16du wp14">
+<w:ftr xmlns:wpc="http://schemas.microsoft.com/office/word/2010/wordprocessingCanvas" xmlns:cx="http://schemas.microsoft.com/office/drawing/2014/chartex" xmlns:cx1="http://schemas.microsoft.com/office/drawing/2015/9/8/chartex" xmlns:cx2="http://schemas.microsoft.com/office/drawing/2015/10/21/chartex" xmlns:cx3="http://schemas.microsoft.com/office/drawing/2016/5/9/chartex" xmlns:cx4="http://schemas.microsoft.com/office/drawing/2016/5/10/chartex" xmlns:cx5="http://schemas.microsoft.com/office/drawing/2016/5/11/chartex" xmlns:cx6="http://schemas.microsoft.com/office/drawing/2016/5/12/chartex" xmlns:cx7="http://schemas.microsoft.com/office/drawing/2016/5/13/chartex" xmlns:cx8="http://schemas.microsoft.com/office/drawing/2016/5/14/chartex" xmlns:mc="http://schemas.openxmlformats.org/markup-compatibility/2006" xmlns:aink="http://schemas.microsoft.com/office/drawing/2016/ink" xmlns:am3d="http://schemas.microsoft.com/office/drawing/2017/model3d" xmlns:o="urn:schemas-microsoft-com:office:office" xmlns:oel="http://schemas.microsoft.com/office/2019/extlst" xmlns:r="http://schemas.openxmlformats.org/officeDocument/2006/relationships" xmlns:m="http://schemas.openxmlformats.org/officeDocument/2006/math" xmlns:v="urn:schemas-microsoft-com:vml" xmlns:wp14="http://schemas.microsoft.com/office/word/2010/wordprocessingDrawing" xmlns:wp="http://schemas.openxmlformats.org/drawingml/2006/wordprocessingDrawing" xmlns:w10="urn:schemas-microsoft-com:office:word" xmlns:w="http://schemas.openxmlformats.org/wordprocessingml/2006/main" xmlns:w14="http://schemas.microsoft.com/office/word/2010/wordml" xmlns:w15="http://schemas.microsoft.com/office/word/2012/wordml" xmlns:w16cex="http://schemas.microsoft.com/office/word/2018/wordml/cex" xmlns:w16cid="http://schemas.microsoft.com/office/word/2016/wordml/cid" xmlns:w16="http://schemas.microsoft.com/office/word/2018/wordml" xmlns:w16du="http://schemas.microsoft.com/office/word/2023/wordml/word16du" xmlns:w16sdtdh="http://schemas.microsoft.com/office/word/2020/wordml/sdtdatahash" xmlns:w16sdtfl="http://schemas.microsoft.com/office/word/2024/wordml/sdtformatlock" xmlns:w16se="http://schemas.microsoft.com/office/word/2015/wordml/symex" xmlns:wpg="http://schemas.microsoft.com/office/word/2010/wordprocessingGroup" xmlns:wpi="http://schemas.microsoft.com/office/word/2010/wordprocessingInk" xmlns:wne="http://schemas.microsoft.com/office/word/2006/wordml" xmlns:wps="http://schemas.microsoft.com/office/word/2010/wordprocessingShape" mc:Ignorable="w14 w15 w16se w16cid w16 w16cex w16sdtdh w16sdtfl w16du wp14">
   <w:sdt>
     <w:sdtPr>
       <w:id w:val="-3285517"/>
@@ -8315,7 +8240,7 @@
 </file>
 
 <file path=word/footnotes.xml><?xml version="1.0" encoding="utf-8"?>
-<w:footnotes xmlns:wpc="http://schemas.microsoft.com/office/word/2010/wordprocessingCanvas" xmlns:cx="http://schemas.microsoft.com/office/drawing/2014/chartex" xmlns:cx1="http://schemas.microsoft.com/office/drawing/2015/9/8/chartex" xmlns:cx2="http://schemas.microsoft.com/office/drawing/2015/10/21/chartex" xmlns:cx3="http://schemas.microsoft.com/office/drawing/2016/5/9/chartex" xmlns:cx4="http://schemas.microsoft.com/office/drawing/2016/5/10/chartex" xmlns:cx5="http://schemas.microsoft.com/office/drawing/2016/5/11/chartex" xmlns:cx6="http://schemas.microsoft.com/office/drawing/2016/5/12/chartex" xmlns:cx7="http://schemas.microsoft.com/office/drawing/2016/5/13/chartex" xmlns:cx8="http://schemas.microsoft.com/office/drawing/2016/5/14/chartex" xmlns:mc="http://schemas.openxmlformats.org/markup-compatibility/2006" xmlns:aink="http://schemas.microsoft.com/office/drawing/2016/ink" xmlns:am3d="http://schemas.microsoft.com/office/drawing/2017/model3d" xmlns:o="urn:schemas-microsoft-com:office:office" xmlns:oel="http://schemas.microsoft.com/office/2019/extlst" xmlns:r="http://schemas.openxmlformats.org/officeDocument/2006/relationships" xmlns:m="http://schemas.openxmlformats.org/officeDocument/2006/math" xmlns:v="urn:schemas-microsoft-com:vml" xmlns:wp14="http://schemas.microsoft.com/office/word/2010/wordprocessingDrawing" xmlns:wp="http://schemas.openxmlformats.org/drawingml/2006/wordprocessingDrawing" xmlns:w10="urn:schemas-microsoft-com:office:word" xmlns:w="http://schemas.openxmlformats.org/wordprocessingml/2006/main" xmlns:w14="http://schemas.microsoft.com/office/word/2010/wordml" xmlns:w15="http://schemas.microsoft.com/office/word/2012/wordml" xmlns:w16cex="http://schemas.microsoft.com/office/word/2018/wordml/cex" xmlns:w16cid="http://schemas.microsoft.com/office/word/2016/wordml/cid" xmlns:w16="http://schemas.microsoft.com/office/word/2018/wordml" xmlns:w16du="http://schemas.microsoft.com/office/word/2023/wordml/word16du" xmlns:w16sdtdh="http://schemas.microsoft.com/office/word/2020/wordml/sdtdatahash" xmlns:w16se="http://schemas.microsoft.com/office/word/2015/wordml/symex" xmlns:wpg="http://schemas.microsoft.com/office/word/2010/wordprocessingGroup" xmlns:wpi="http://schemas.microsoft.com/office/word/2010/wordprocessingInk" xmlns:wne="http://schemas.microsoft.com/office/word/2006/wordml" xmlns:wps="http://schemas.microsoft.com/office/word/2010/wordprocessingShape" mc:Ignorable="w14 w15 w16se w16cid w16 w16cex w16sdtdh w16du wp14">
+<w:footnotes xmlns:wpc="http://schemas.microsoft.com/office/word/2010/wordprocessingCanvas" xmlns:cx="http://schemas.microsoft.com/office/drawing/2014/chartex" xmlns:cx1="http://schemas.microsoft.com/office/drawing/2015/9/8/chartex" xmlns:cx2="http://schemas.microsoft.com/office/drawing/2015/10/21/chartex" xmlns:cx3="http://schemas.microsoft.com/office/drawing/2016/5/9/chartex" xmlns:cx4="http://schemas.microsoft.com/office/drawing/2016/5/10/chartex" xmlns:cx5="http://schemas.microsoft.com/office/drawing/2016/5/11/chartex" xmlns:cx6="http://schemas.microsoft.com/office/drawing/2016/5/12/chartex" xmlns:cx7="http://schemas.microsoft.com/office/drawing/2016/5/13/chartex" xmlns:cx8="http://schemas.microsoft.com/office/drawing/2016/5/14/chartex" xmlns:mc="http://schemas.openxmlformats.org/markup-compatibility/2006" xmlns:aink="http://schemas.microsoft.com/office/drawing/2016/ink" xmlns:am3d="http://schemas.microsoft.com/office/drawing/2017/model3d" xmlns:o="urn:schemas-microsoft-com:office:office" xmlns:oel="http://schemas.microsoft.com/office/2019/extlst" xmlns:r="http://schemas.openxmlformats.org/officeDocument/2006/relationships" xmlns:m="http://schemas.openxmlformats.org/officeDocument/2006/math" xmlns:v="urn:schemas-microsoft-com:vml" xmlns:wp14="http://schemas.microsoft.com/office/word/2010/wordprocessingDrawing" xmlns:wp="http://schemas.openxmlformats.org/drawingml/2006/wordprocessingDrawing" xmlns:w10="urn:schemas-microsoft-com:office:word" xmlns:w="http://schemas.openxmlformats.org/wordprocessingml/2006/main" xmlns:w14="http://schemas.microsoft.com/office/word/2010/wordml" xmlns:w15="http://schemas.microsoft.com/office/word/2012/wordml" xmlns:w16cex="http://schemas.microsoft.com/office/word/2018/wordml/cex" xmlns:w16cid="http://schemas.microsoft.com/office/word/2016/wordml/cid" xmlns:w16="http://schemas.microsoft.com/office/word/2018/wordml" xmlns:w16du="http://schemas.microsoft.com/office/word/2023/wordml/word16du" xmlns:w16sdtdh="http://schemas.microsoft.com/office/word/2020/wordml/sdtdatahash" xmlns:w16sdtfl="http://schemas.microsoft.com/office/word/2024/wordml/sdtformatlock" xmlns:w16se="http://schemas.microsoft.com/office/word/2015/wordml/symex" xmlns:wpg="http://schemas.microsoft.com/office/word/2010/wordprocessingGroup" xmlns:wpi="http://schemas.microsoft.com/office/word/2010/wordprocessingInk" xmlns:wne="http://schemas.microsoft.com/office/word/2006/wordml" xmlns:wps="http://schemas.microsoft.com/office/word/2010/wordprocessingShape" mc:Ignorable="w14 w15 w16se w16cid w16 w16cex w16sdtdh w16sdtfl w16du wp14">
   <w:footnote w:type="separator" w:id="-1">
     <w:p>
       <w:pPr>
@@ -8340,7 +8265,7 @@
 </file>
 
 <file path=word/header1.xml><?xml version="1.0" encoding="utf-8"?>
-<w:hdr xmlns:wpc="http://schemas.microsoft.com/office/word/2010/wordprocessingCanvas" xmlns:cx="http://schemas.microsoft.com/office/drawing/2014/chartex" xmlns:cx1="http://schemas.microsoft.com/office/drawing/2015/9/8/chartex" xmlns:cx2="http://schemas.microsoft.com/office/drawing/2015/10/21/chartex" xmlns:cx3="http://schemas.microsoft.com/office/drawing/2016/5/9/chartex" xmlns:cx4="http://schemas.microsoft.com/office/drawing/2016/5/10/chartex" xmlns:cx5="http://schemas.microsoft.com/office/drawing/2016/5/11/chartex" xmlns:cx6="http://schemas.microsoft.com/office/drawing/2016/5/12/chartex" xmlns:cx7="http://schemas.microsoft.com/office/drawing/2016/5/13/chartex" xmlns:cx8="http://schemas.microsoft.com/office/drawing/2016/5/14/chartex" xmlns:mc="http://schemas.openxmlformats.org/markup-compatibility/2006" xmlns:aink="http://schemas.microsoft.com/office/drawing/2016/ink" xmlns:am3d="http://schemas.microsoft.com/office/drawing/2017/model3d" xmlns:o="urn:schemas-microsoft-com:office:office" xmlns:oel="http://schemas.microsoft.com/office/2019/extlst" xmlns:r="http://schemas.openxmlformats.org/officeDocument/2006/relationships" xmlns:m="http://schemas.openxmlformats.org/officeDocument/2006/math" xmlns:v="urn:schemas-microsoft-com:vml" xmlns:wp14="http://schemas.microsoft.com/office/word/2010/wordprocessingDrawing" xmlns:wp="http://schemas.openxmlformats.org/drawingml/2006/wordprocessingDrawing" xmlns:w10="urn:schemas-microsoft-com:office:word" xmlns:w="http://schemas.openxmlformats.org/wordprocessingml/2006/main" xmlns:w14="http://schemas.microsoft.com/office/word/2010/wordml" xmlns:w15="http://schemas.microsoft.com/office/word/2012/wordml" xmlns:w16cex="http://schemas.microsoft.com/office/word/2018/wordml/cex" xmlns:w16cid="http://schemas.microsoft.com/office/word/2016/wordml/cid" xmlns:w16="http://schemas.microsoft.com/office/word/2018/wordml" xmlns:w16du="http://schemas.microsoft.com/office/word/2023/wordml/word16du" xmlns:w16sdtdh="http://schemas.microsoft.com/office/word/2020/wordml/sdtdatahash" xmlns:w16se="http://schemas.microsoft.com/office/word/2015/wordml/symex" xmlns:wpg="http://schemas.microsoft.com/office/word/2010/wordprocessingGroup" xmlns:wpi="http://schemas.microsoft.com/office/word/2010/wordprocessingInk" xmlns:wne="http://schemas.microsoft.com/office/word/2006/wordml" xmlns:wps="http://schemas.microsoft.com/office/word/2010/wordprocessingShape" mc:Ignorable="w14 w15 w16se w16cid w16 w16cex w16sdtdh w16du wp14">
+<w:hdr xmlns:wpc="http://schemas.microsoft.com/office/word/2010/wordprocessingCanvas" xmlns:cx="http://schemas.microsoft.com/office/drawing/2014/chartex" xmlns:cx1="http://schemas.microsoft.com/office/drawing/2015/9/8/chartex" xmlns:cx2="http://schemas.microsoft.com/office/drawing/2015/10/21/chartex" xmlns:cx3="http://schemas.microsoft.com/office/drawing/2016/5/9/chartex" xmlns:cx4="http://schemas.microsoft.com/office/drawing/2016/5/10/chartex" xmlns:cx5="http://schemas.microsoft.com/office/drawing/2016/5/11/chartex" xmlns:cx6="http://schemas.microsoft.com/office/drawing/2016/5/12/chartex" xmlns:cx7="http://schemas.microsoft.com/office/drawing/2016/5/13/chartex" xmlns:cx8="http://schemas.microsoft.com/office/drawing/2016/5/14/chartex" xmlns:mc="http://schemas.openxmlformats.org/markup-compatibility/2006" xmlns:aink="http://schemas.microsoft.com/office/drawing/2016/ink" xmlns:am3d="http://schemas.microsoft.com/office/drawing/2017/model3d" xmlns:o="urn:schemas-microsoft-com:office:office" xmlns:oel="http://schemas.microsoft.com/office/2019/extlst" xmlns:r="http://schemas.openxmlformats.org/officeDocument/2006/relationships" xmlns:m="http://schemas.openxmlformats.org/officeDocument/2006/math" xmlns:v="urn:schemas-microsoft-com:vml" xmlns:wp14="http://schemas.microsoft.com/office/word/2010/wordprocessingDrawing" xmlns:wp="http://schemas.openxmlformats.org/drawingml/2006/wordprocessingDrawing" xmlns:w10="urn:schemas-microsoft-com:office:word" xmlns:w="http://schemas.openxmlformats.org/wordprocessingml/2006/main" xmlns:w14="http://schemas.microsoft.com/office/word/2010/wordml" xmlns:w15="http://schemas.microsoft.com/office/word/2012/wordml" xmlns:w16cex="http://schemas.microsoft.com/office/word/2018/wordml/cex" xmlns:w16cid="http://schemas.microsoft.com/office/word/2016/wordml/cid" xmlns:w16="http://schemas.microsoft.com/office/word/2018/wordml" xmlns:w16du="http://schemas.microsoft.com/office/word/2023/wordml/word16du" xmlns:w16sdtdh="http://schemas.microsoft.com/office/word/2020/wordml/sdtdatahash" xmlns:w16sdtfl="http://schemas.microsoft.com/office/word/2024/wordml/sdtformatlock" xmlns:w16se="http://schemas.microsoft.com/office/word/2015/wordml/symex" xmlns:wpg="http://schemas.microsoft.com/office/word/2010/wordprocessingGroup" xmlns:wpi="http://schemas.microsoft.com/office/word/2010/wordprocessingInk" xmlns:wne="http://schemas.microsoft.com/office/word/2006/wordml" xmlns:wps="http://schemas.microsoft.com/office/word/2010/wordprocessingShape" mc:Ignorable="w14 w15 w16se w16cid w16 w16cex w16sdtdh w16sdtfl w16du wp14">
   <w:p>
     <w:pPr>
       <w:pStyle w:val="Header"/>
@@ -8358,7 +8283,7 @@
 </file>
 
 <file path=word/numbering.xml><?xml version="1.0" encoding="utf-8"?>
-<w:numbering xmlns:wpc="http://schemas.microsoft.com/office/word/2010/wordprocessingCanvas" xmlns:cx="http://schemas.microsoft.com/office/drawing/2014/chartex" xmlns:cx1="http://schemas.microsoft.com/office/drawing/2015/9/8/chartex" xmlns:cx2="http://schemas.microsoft.com/office/drawing/2015/10/21/chartex" xmlns:cx3="http://schemas.microsoft.com/office/drawing/2016/5/9/chartex" xmlns:cx4="http://schemas.microsoft.com/office/drawing/2016/5/10/chartex" xmlns:cx5="http://schemas.microsoft.com/office/drawing/2016/5/11/chartex" xmlns:cx6="http://schemas.microsoft.com/office/drawing/2016/5/12/chartex" xmlns:cx7="http://schemas.microsoft.com/office/drawing/2016/5/13/chartex" xmlns:cx8="http://schemas.microsoft.com/office/drawing/2016/5/14/chartex" xmlns:mc="http://schemas.openxmlformats.org/markup-compatibility/2006" xmlns:aink="http://schemas.microsoft.com/office/drawing/2016/ink" xmlns:am3d="http://schemas.microsoft.com/office/drawing/2017/model3d" xmlns:o="urn:schemas-microsoft-com:office:office" xmlns:oel="http://schemas.microsoft.com/office/2019/extlst" xmlns:r="http://schemas.openxmlformats.org/officeDocument/2006/relationships" xmlns:m="http://schemas.openxmlformats.org/officeDocument/2006/math" xmlns:v="urn:schemas-microsoft-com:vml" xmlns:wp14="http://schemas.microsoft.com/office/word/2010/wordprocessingDrawing" xmlns:wp="http://schemas.openxmlformats.org/drawingml/2006/wordprocessingDrawing" xmlns:w10="urn:schemas-microsoft-com:office:word" xmlns:w="http://schemas.openxmlformats.org/wordprocessingml/2006/main" xmlns:w14="http://schemas.microsoft.com/office/word/2010/wordml" xmlns:w15="http://schemas.microsoft.com/office/word/2012/wordml" xmlns:w16cex="http://schemas.microsoft.com/office/word/2018/wordml/cex" xmlns:w16cid="http://schemas.microsoft.com/office/word/2016/wordml/cid" xmlns:w16="http://schemas.microsoft.com/office/word/2018/wordml" xmlns:w16du="http://schemas.microsoft.com/office/word/2023/wordml/word16du" xmlns:w16sdtdh="http://schemas.microsoft.com/office/word/2020/wordml/sdtdatahash" xmlns:w16se="http://schemas.microsoft.com/office/word/2015/wordml/symex" xmlns:wpg="http://schemas.microsoft.com/office/word/2010/wordprocessingGroup" xmlns:wpi="http://schemas.microsoft.com/office/word/2010/wordprocessingInk" xmlns:wne="http://schemas.microsoft.com/office/word/2006/wordml" xmlns:wps="http://schemas.microsoft.com/office/word/2010/wordprocessingShape" mc:Ignorable="w14 w15 w16se w16cid w16 w16cex w16sdtdh w16du wp14">
+<w:numbering xmlns:wpc="http://schemas.microsoft.com/office/word/2010/wordprocessingCanvas" xmlns:cx="http://schemas.microsoft.com/office/drawing/2014/chartex" xmlns:cx1="http://schemas.microsoft.com/office/drawing/2015/9/8/chartex" xmlns:cx2="http://schemas.microsoft.com/office/drawing/2015/10/21/chartex" xmlns:cx3="http://schemas.microsoft.com/office/drawing/2016/5/9/chartex" xmlns:cx4="http://schemas.microsoft.com/office/drawing/2016/5/10/chartex" xmlns:cx5="http://schemas.microsoft.com/office/drawing/2016/5/11/chartex" xmlns:cx6="http://schemas.microsoft.com/office/drawing/2016/5/12/chartex" xmlns:cx7="http://schemas.microsoft.com/office/drawing/2016/5/13/chartex" xmlns:cx8="http://schemas.microsoft.com/office/drawing/2016/5/14/chartex" xmlns:mc="http://schemas.openxmlformats.org/markup-compatibility/2006" xmlns:aink="http://schemas.microsoft.com/office/drawing/2016/ink" xmlns:am3d="http://schemas.microsoft.com/office/drawing/2017/model3d" xmlns:o="urn:schemas-microsoft-com:office:office" xmlns:oel="http://schemas.microsoft.com/office/2019/extlst" xmlns:r="http://schemas.openxmlformats.org/officeDocument/2006/relationships" xmlns:m="http://schemas.openxmlformats.org/officeDocument/2006/math" xmlns:v="urn:schemas-microsoft-com:vml" xmlns:wp14="http://schemas.microsoft.com/office/word/2010/wordprocessingDrawing" xmlns:wp="http://schemas.openxmlformats.org/drawingml/2006/wordprocessingDrawing" xmlns:w10="urn:schemas-microsoft-com:office:word" xmlns:w="http://schemas.openxmlformats.org/wordprocessingml/2006/main" xmlns:w14="http://schemas.microsoft.com/office/word/2010/wordml" xmlns:w15="http://schemas.microsoft.com/office/word/2012/wordml" xmlns:w16cex="http://schemas.microsoft.com/office/word/2018/wordml/cex" xmlns:w16cid="http://schemas.microsoft.com/office/word/2016/wordml/cid" xmlns:w16="http://schemas.microsoft.com/office/word/2018/wordml" xmlns:w16du="http://schemas.microsoft.com/office/word/2023/wordml/word16du" xmlns:w16sdtdh="http://schemas.microsoft.com/office/word/2020/wordml/sdtdatahash" xmlns:w16sdtfl="http://schemas.microsoft.com/office/word/2024/wordml/sdtformatlock" xmlns:w16se="http://schemas.microsoft.com/office/word/2015/wordml/symex" xmlns:wpg="http://schemas.microsoft.com/office/word/2010/wordprocessingGroup" xmlns:wpi="http://schemas.microsoft.com/office/word/2010/wordprocessingInk" xmlns:wne="http://schemas.microsoft.com/office/word/2006/wordml" xmlns:wps="http://schemas.microsoft.com/office/word/2010/wordprocessingShape" mc:Ignorable="w14 w15 w16se w16cid w16 w16cex w16sdtdh w16sdtfl w16du wp14">
   <w:abstractNum w:abstractNumId="0" w15:restartNumberingAfterBreak="0">
     <w:nsid w:val="013A4B18"/>
     <w:multiLevelType w:val="multilevel"/>
@@ -9746,6 +9671,155 @@
     </w:lvl>
   </w:abstractNum>
   <w:abstractNum w:abstractNumId="10" w15:restartNumberingAfterBreak="0">
+    <w:nsid w:val="15F21135"/>
+    <w:multiLevelType w:val="multilevel"/>
+    <w:tmpl w:val="BA74A2A6"/>
+    <w:lvl w:ilvl="0">
+      <w:start w:val="1"/>
+      <w:numFmt w:val="bullet"/>
+      <w:lvlText w:val=""/>
+      <w:lvlJc w:val="left"/>
+      <w:pPr>
+        <w:tabs>
+          <w:tab w:val="num" w:pos="720"/>
+        </w:tabs>
+        <w:ind w:left="720" w:hanging="360"/>
+      </w:pPr>
+      <w:rPr>
+        <w:rFonts w:ascii="Wingdings" w:hAnsi="Wingdings" w:hint="default"/>
+        <w:sz w:val="20"/>
+      </w:rPr>
+    </w:lvl>
+    <w:lvl w:ilvl="1" w:tentative="1">
+      <w:start w:val="1"/>
+      <w:numFmt w:val="bullet"/>
+      <w:lvlText w:val="o"/>
+      <w:lvlJc w:val="left"/>
+      <w:pPr>
+        <w:tabs>
+          <w:tab w:val="num" w:pos="1440"/>
+        </w:tabs>
+        <w:ind w:left="1440" w:hanging="360"/>
+      </w:pPr>
+      <w:rPr>
+        <w:rFonts w:ascii="Courier New" w:hAnsi="Courier New" w:hint="default"/>
+        <w:sz w:val="20"/>
+      </w:rPr>
+    </w:lvl>
+    <w:lvl w:ilvl="2" w:tentative="1">
+      <w:start w:val="1"/>
+      <w:numFmt w:val="bullet"/>
+      <w:lvlText w:val=""/>
+      <w:lvlJc w:val="left"/>
+      <w:pPr>
+        <w:tabs>
+          <w:tab w:val="num" w:pos="2160"/>
+        </w:tabs>
+        <w:ind w:left="2160" w:hanging="360"/>
+      </w:pPr>
+      <w:rPr>
+        <w:rFonts w:ascii="Wingdings" w:hAnsi="Wingdings" w:hint="default"/>
+        <w:sz w:val="20"/>
+      </w:rPr>
+    </w:lvl>
+    <w:lvl w:ilvl="3" w:tentative="1">
+      <w:start w:val="1"/>
+      <w:numFmt w:val="bullet"/>
+      <w:lvlText w:val=""/>
+      <w:lvlJc w:val="left"/>
+      <w:pPr>
+        <w:tabs>
+          <w:tab w:val="num" w:pos="2880"/>
+        </w:tabs>
+        <w:ind w:left="2880" w:hanging="360"/>
+      </w:pPr>
+      <w:rPr>
+        <w:rFonts w:ascii="Wingdings" w:hAnsi="Wingdings" w:hint="default"/>
+        <w:sz w:val="20"/>
+      </w:rPr>
+    </w:lvl>
+    <w:lvl w:ilvl="4" w:tentative="1">
+      <w:start w:val="1"/>
+      <w:numFmt w:val="bullet"/>
+      <w:lvlText w:val=""/>
+      <w:lvlJc w:val="left"/>
+      <w:pPr>
+        <w:tabs>
+          <w:tab w:val="num" w:pos="3600"/>
+        </w:tabs>
+        <w:ind w:left="3600" w:hanging="360"/>
+      </w:pPr>
+      <w:rPr>
+        <w:rFonts w:ascii="Wingdings" w:hAnsi="Wingdings" w:hint="default"/>
+        <w:sz w:val="20"/>
+      </w:rPr>
+    </w:lvl>
+    <w:lvl w:ilvl="5" w:tentative="1">
+      <w:start w:val="1"/>
+      <w:numFmt w:val="bullet"/>
+      <w:lvlText w:val=""/>
+      <w:lvlJc w:val="left"/>
+      <w:pPr>
+        <w:tabs>
+          <w:tab w:val="num" w:pos="4320"/>
+        </w:tabs>
+        <w:ind w:left="4320" w:hanging="360"/>
+      </w:pPr>
+      <w:rPr>
+        <w:rFonts w:ascii="Wingdings" w:hAnsi="Wingdings" w:hint="default"/>
+        <w:sz w:val="20"/>
+      </w:rPr>
+    </w:lvl>
+    <w:lvl w:ilvl="6" w:tentative="1">
+      <w:start w:val="1"/>
+      <w:numFmt w:val="bullet"/>
+      <w:lvlText w:val=""/>
+      <w:lvlJc w:val="left"/>
+      <w:pPr>
+        <w:tabs>
+          <w:tab w:val="num" w:pos="5040"/>
+        </w:tabs>
+        <w:ind w:left="5040" w:hanging="360"/>
+      </w:pPr>
+      <w:rPr>
+        <w:rFonts w:ascii="Wingdings" w:hAnsi="Wingdings" w:hint="default"/>
+        <w:sz w:val="20"/>
+      </w:rPr>
+    </w:lvl>
+    <w:lvl w:ilvl="7" w:tentative="1">
+      <w:start w:val="1"/>
+      <w:numFmt w:val="bullet"/>
+      <w:lvlText w:val=""/>
+      <w:lvlJc w:val="left"/>
+      <w:pPr>
+        <w:tabs>
+          <w:tab w:val="num" w:pos="5760"/>
+        </w:tabs>
+        <w:ind w:left="5760" w:hanging="360"/>
+      </w:pPr>
+      <w:rPr>
+        <w:rFonts w:ascii="Wingdings" w:hAnsi="Wingdings" w:hint="default"/>
+        <w:sz w:val="20"/>
+      </w:rPr>
+    </w:lvl>
+    <w:lvl w:ilvl="8" w:tentative="1">
+      <w:start w:val="1"/>
+      <w:numFmt w:val="bullet"/>
+      <w:lvlText w:val=""/>
+      <w:lvlJc w:val="left"/>
+      <w:pPr>
+        <w:tabs>
+          <w:tab w:val="num" w:pos="6480"/>
+        </w:tabs>
+        <w:ind w:left="6480" w:hanging="360"/>
+      </w:pPr>
+      <w:rPr>
+        <w:rFonts w:ascii="Wingdings" w:hAnsi="Wingdings" w:hint="default"/>
+        <w:sz w:val="20"/>
+      </w:rPr>
+    </w:lvl>
+  </w:abstractNum>
+  <w:abstractNum w:abstractNumId="11" w15:restartNumberingAfterBreak="0">
     <w:nsid w:val="18C20F38"/>
     <w:multiLevelType w:val="multilevel"/>
     <w:tmpl w:val="04A8F1D2"/>
@@ -9894,7 +9968,7 @@
       </w:rPr>
     </w:lvl>
   </w:abstractNum>
-  <w:abstractNum w:abstractNumId="11" w15:restartNumberingAfterBreak="0">
+  <w:abstractNum w:abstractNumId="12" w15:restartNumberingAfterBreak="0">
     <w:nsid w:val="1A9745BE"/>
     <w:multiLevelType w:val="multilevel"/>
     <w:tmpl w:val="ABB8661A"/>
@@ -10043,7 +10117,7 @@
       </w:rPr>
     </w:lvl>
   </w:abstractNum>
-  <w:abstractNum w:abstractNumId="12" w15:restartNumberingAfterBreak="0">
+  <w:abstractNum w:abstractNumId="13" w15:restartNumberingAfterBreak="0">
     <w:nsid w:val="1B6477FF"/>
     <w:multiLevelType w:val="hybridMultilevel"/>
     <w:tmpl w:val="7DD259B4"/>
@@ -10156,7 +10230,7 @@
       </w:rPr>
     </w:lvl>
   </w:abstractNum>
-  <w:abstractNum w:abstractNumId="13" w15:restartNumberingAfterBreak="0">
+  <w:abstractNum w:abstractNumId="14" w15:restartNumberingAfterBreak="0">
     <w:nsid w:val="25F150CD"/>
     <w:multiLevelType w:val="multilevel"/>
     <w:tmpl w:val="077CA4CE"/>
@@ -10269,7 +10343,7 @@
       </w:pPr>
     </w:lvl>
   </w:abstractNum>
-  <w:abstractNum w:abstractNumId="14" w15:restartNumberingAfterBreak="0">
+  <w:abstractNum w:abstractNumId="15" w15:restartNumberingAfterBreak="0">
     <w:nsid w:val="280160B5"/>
     <w:multiLevelType w:val="multilevel"/>
     <w:tmpl w:val="ABFE9C32"/>
@@ -10418,7 +10492,7 @@
       </w:rPr>
     </w:lvl>
   </w:abstractNum>
-  <w:abstractNum w:abstractNumId="15" w15:restartNumberingAfterBreak="0">
+  <w:abstractNum w:abstractNumId="16" w15:restartNumberingAfterBreak="0">
     <w:nsid w:val="2CA1541F"/>
     <w:multiLevelType w:val="hybridMultilevel"/>
     <w:tmpl w:val="FF120F40"/>
@@ -10531,7 +10605,156 @@
       </w:rPr>
     </w:lvl>
   </w:abstractNum>
-  <w:abstractNum w:abstractNumId="16" w15:restartNumberingAfterBreak="0">
+  <w:abstractNum w:abstractNumId="17" w15:restartNumberingAfterBreak="0">
+    <w:nsid w:val="2D1A6987"/>
+    <w:multiLevelType w:val="multilevel"/>
+    <w:tmpl w:val="0A5CEE66"/>
+    <w:lvl w:ilvl="0">
+      <w:start w:val="1"/>
+      <w:numFmt w:val="bullet"/>
+      <w:lvlText w:val=""/>
+      <w:lvlJc w:val="left"/>
+      <w:pPr>
+        <w:tabs>
+          <w:tab w:val="num" w:pos="720"/>
+        </w:tabs>
+        <w:ind w:left="720" w:hanging="360"/>
+      </w:pPr>
+      <w:rPr>
+        <w:rFonts w:ascii="Symbol" w:hAnsi="Symbol" w:hint="default"/>
+        <w:sz w:val="20"/>
+      </w:rPr>
+    </w:lvl>
+    <w:lvl w:ilvl="1" w:tentative="1">
+      <w:start w:val="1"/>
+      <w:numFmt w:val="bullet"/>
+      <w:lvlText w:val="o"/>
+      <w:lvlJc w:val="left"/>
+      <w:pPr>
+        <w:tabs>
+          <w:tab w:val="num" w:pos="1440"/>
+        </w:tabs>
+        <w:ind w:left="1440" w:hanging="360"/>
+      </w:pPr>
+      <w:rPr>
+        <w:rFonts w:ascii="Courier New" w:hAnsi="Courier New" w:hint="default"/>
+        <w:sz w:val="20"/>
+      </w:rPr>
+    </w:lvl>
+    <w:lvl w:ilvl="2" w:tentative="1">
+      <w:start w:val="1"/>
+      <w:numFmt w:val="bullet"/>
+      <w:lvlText w:val=""/>
+      <w:lvlJc w:val="left"/>
+      <w:pPr>
+        <w:tabs>
+          <w:tab w:val="num" w:pos="2160"/>
+        </w:tabs>
+        <w:ind w:left="2160" w:hanging="360"/>
+      </w:pPr>
+      <w:rPr>
+        <w:rFonts w:ascii="Wingdings" w:hAnsi="Wingdings" w:hint="default"/>
+        <w:sz w:val="20"/>
+      </w:rPr>
+    </w:lvl>
+    <w:lvl w:ilvl="3" w:tentative="1">
+      <w:start w:val="1"/>
+      <w:numFmt w:val="bullet"/>
+      <w:lvlText w:val=""/>
+      <w:lvlJc w:val="left"/>
+      <w:pPr>
+        <w:tabs>
+          <w:tab w:val="num" w:pos="2880"/>
+        </w:tabs>
+        <w:ind w:left="2880" w:hanging="360"/>
+      </w:pPr>
+      <w:rPr>
+        <w:rFonts w:ascii="Wingdings" w:hAnsi="Wingdings" w:hint="default"/>
+        <w:sz w:val="20"/>
+      </w:rPr>
+    </w:lvl>
+    <w:lvl w:ilvl="4" w:tentative="1">
+      <w:start w:val="1"/>
+      <w:numFmt w:val="bullet"/>
+      <w:lvlText w:val=""/>
+      <w:lvlJc w:val="left"/>
+      <w:pPr>
+        <w:tabs>
+          <w:tab w:val="num" w:pos="3600"/>
+        </w:tabs>
+        <w:ind w:left="3600" w:hanging="360"/>
+      </w:pPr>
+      <w:rPr>
+        <w:rFonts w:ascii="Wingdings" w:hAnsi="Wingdings" w:hint="default"/>
+        <w:sz w:val="20"/>
+      </w:rPr>
+    </w:lvl>
+    <w:lvl w:ilvl="5" w:tentative="1">
+      <w:start w:val="1"/>
+      <w:numFmt w:val="bullet"/>
+      <w:lvlText w:val=""/>
+      <w:lvlJc w:val="left"/>
+      <w:pPr>
+        <w:tabs>
+          <w:tab w:val="num" w:pos="4320"/>
+        </w:tabs>
+        <w:ind w:left="4320" w:hanging="360"/>
+      </w:pPr>
+      <w:rPr>
+        <w:rFonts w:ascii="Wingdings" w:hAnsi="Wingdings" w:hint="default"/>
+        <w:sz w:val="20"/>
+      </w:rPr>
+    </w:lvl>
+    <w:lvl w:ilvl="6" w:tentative="1">
+      <w:start w:val="1"/>
+      <w:numFmt w:val="bullet"/>
+      <w:lvlText w:val=""/>
+      <w:lvlJc w:val="left"/>
+      <w:pPr>
+        <w:tabs>
+          <w:tab w:val="num" w:pos="5040"/>
+        </w:tabs>
+        <w:ind w:left="5040" w:hanging="360"/>
+      </w:pPr>
+      <w:rPr>
+        <w:rFonts w:ascii="Wingdings" w:hAnsi="Wingdings" w:hint="default"/>
+        <w:sz w:val="20"/>
+      </w:rPr>
+    </w:lvl>
+    <w:lvl w:ilvl="7" w:tentative="1">
+      <w:start w:val="1"/>
+      <w:numFmt w:val="bullet"/>
+      <w:lvlText w:val=""/>
+      <w:lvlJc w:val="left"/>
+      <w:pPr>
+        <w:tabs>
+          <w:tab w:val="num" w:pos="5760"/>
+        </w:tabs>
+        <w:ind w:left="5760" w:hanging="360"/>
+      </w:pPr>
+      <w:rPr>
+        <w:rFonts w:ascii="Wingdings" w:hAnsi="Wingdings" w:hint="default"/>
+        <w:sz w:val="20"/>
+      </w:rPr>
+    </w:lvl>
+    <w:lvl w:ilvl="8" w:tentative="1">
+      <w:start w:val="1"/>
+      <w:numFmt w:val="bullet"/>
+      <w:lvlText w:val=""/>
+      <w:lvlJc w:val="left"/>
+      <w:pPr>
+        <w:tabs>
+          <w:tab w:val="num" w:pos="6480"/>
+        </w:tabs>
+        <w:ind w:left="6480" w:hanging="360"/>
+      </w:pPr>
+      <w:rPr>
+        <w:rFonts w:ascii="Wingdings" w:hAnsi="Wingdings" w:hint="default"/>
+        <w:sz w:val="20"/>
+      </w:rPr>
+    </w:lvl>
+  </w:abstractNum>
+  <w:abstractNum w:abstractNumId="18" w15:restartNumberingAfterBreak="0">
     <w:nsid w:val="31FF3D17"/>
     <w:multiLevelType w:val="multilevel"/>
     <w:tmpl w:val="9DB825A6"/>
@@ -10680,7 +10903,7 @@
       </w:rPr>
     </w:lvl>
   </w:abstractNum>
-  <w:abstractNum w:abstractNumId="17" w15:restartNumberingAfterBreak="0">
+  <w:abstractNum w:abstractNumId="19" w15:restartNumberingAfterBreak="0">
     <w:nsid w:val="349507B1"/>
     <w:multiLevelType w:val="multilevel"/>
     <w:tmpl w:val="9EE671EA"/>
@@ -10829,7 +11052,7 @@
       </w:rPr>
     </w:lvl>
   </w:abstractNum>
-  <w:abstractNum w:abstractNumId="18" w15:restartNumberingAfterBreak="0">
+  <w:abstractNum w:abstractNumId="20" w15:restartNumberingAfterBreak="0">
     <w:nsid w:val="3A482A11"/>
     <w:multiLevelType w:val="multilevel"/>
     <w:tmpl w:val="2340C480"/>
@@ -10978,7 +11201,7 @@
       </w:rPr>
     </w:lvl>
   </w:abstractNum>
-  <w:abstractNum w:abstractNumId="19" w15:restartNumberingAfterBreak="0">
+  <w:abstractNum w:abstractNumId="21" w15:restartNumberingAfterBreak="0">
     <w:nsid w:val="42CA0456"/>
     <w:multiLevelType w:val="multilevel"/>
     <w:tmpl w:val="F33600AA"/>
@@ -11127,7 +11350,7 @@
       </w:rPr>
     </w:lvl>
   </w:abstractNum>
-  <w:abstractNum w:abstractNumId="20" w15:restartNumberingAfterBreak="0">
+  <w:abstractNum w:abstractNumId="22" w15:restartNumberingAfterBreak="0">
     <w:nsid w:val="44E127B8"/>
     <w:multiLevelType w:val="multilevel"/>
     <w:tmpl w:val="F61071B2"/>
@@ -11276,7 +11499,7 @@
       </w:rPr>
     </w:lvl>
   </w:abstractNum>
-  <w:abstractNum w:abstractNumId="21" w15:restartNumberingAfterBreak="0">
+  <w:abstractNum w:abstractNumId="23" w15:restartNumberingAfterBreak="0">
     <w:nsid w:val="463179E8"/>
     <w:multiLevelType w:val="hybridMultilevel"/>
     <w:tmpl w:val="40F44754"/>
@@ -11365,7 +11588,7 @@
       </w:pPr>
     </w:lvl>
   </w:abstractNum>
-  <w:abstractNum w:abstractNumId="22" w15:restartNumberingAfterBreak="0">
+  <w:abstractNum w:abstractNumId="24" w15:restartNumberingAfterBreak="0">
     <w:nsid w:val="51156847"/>
     <w:multiLevelType w:val="multilevel"/>
     <w:tmpl w:val="504E5326"/>
@@ -11514,7 +11737,7 @@
       </w:rPr>
     </w:lvl>
   </w:abstractNum>
-  <w:abstractNum w:abstractNumId="23" w15:restartNumberingAfterBreak="0">
+  <w:abstractNum w:abstractNumId="25" w15:restartNumberingAfterBreak="0">
     <w:nsid w:val="51683ADC"/>
     <w:multiLevelType w:val="multilevel"/>
     <w:tmpl w:val="6F06C814"/>
@@ -11663,7 +11886,7 @@
       </w:rPr>
     </w:lvl>
   </w:abstractNum>
-  <w:abstractNum w:abstractNumId="24" w15:restartNumberingAfterBreak="0">
+  <w:abstractNum w:abstractNumId="26" w15:restartNumberingAfterBreak="0">
     <w:nsid w:val="5D240235"/>
     <w:multiLevelType w:val="multilevel"/>
     <w:tmpl w:val="077CA4CE"/>
@@ -11776,7 +11999,7 @@
       </w:pPr>
     </w:lvl>
   </w:abstractNum>
-  <w:abstractNum w:abstractNumId="25" w15:restartNumberingAfterBreak="0">
+  <w:abstractNum w:abstractNumId="27" w15:restartNumberingAfterBreak="0">
     <w:nsid w:val="5FE46F5C"/>
     <w:multiLevelType w:val="multilevel"/>
     <w:tmpl w:val="8CDA3404"/>
@@ -11892,7 +12115,7 @@
       </w:pPr>
     </w:lvl>
   </w:abstractNum>
-  <w:abstractNum w:abstractNumId="26" w15:restartNumberingAfterBreak="0">
+  <w:abstractNum w:abstractNumId="28" w15:restartNumberingAfterBreak="0">
     <w:nsid w:val="63132016"/>
     <w:multiLevelType w:val="hybridMultilevel"/>
     <w:tmpl w:val="360CE1B6"/>
@@ -12005,7 +12228,7 @@
       </w:rPr>
     </w:lvl>
   </w:abstractNum>
-  <w:abstractNum w:abstractNumId="27" w15:restartNumberingAfterBreak="0">
+  <w:abstractNum w:abstractNumId="29" w15:restartNumberingAfterBreak="0">
     <w:nsid w:val="6C09550D"/>
     <w:multiLevelType w:val="multilevel"/>
     <w:tmpl w:val="5130F930"/>
@@ -12154,7 +12377,7 @@
       </w:rPr>
     </w:lvl>
   </w:abstractNum>
-  <w:abstractNum w:abstractNumId="28" w15:restartNumberingAfterBreak="0">
+  <w:abstractNum w:abstractNumId="30" w15:restartNumberingAfterBreak="0">
     <w:nsid w:val="6E7558FA"/>
     <w:multiLevelType w:val="hybridMultilevel"/>
     <w:tmpl w:val="8F48327A"/>
@@ -12267,7 +12490,7 @@
       </w:rPr>
     </w:lvl>
   </w:abstractNum>
-  <w:abstractNum w:abstractNumId="29" w15:restartNumberingAfterBreak="0">
+  <w:abstractNum w:abstractNumId="31" w15:restartNumberingAfterBreak="0">
     <w:nsid w:val="6EF9255E"/>
     <w:multiLevelType w:val="multilevel"/>
     <w:tmpl w:val="6C66F296"/>
@@ -12416,7 +12639,7 @@
       </w:rPr>
     </w:lvl>
   </w:abstractNum>
-  <w:abstractNum w:abstractNumId="30" w15:restartNumberingAfterBreak="0">
+  <w:abstractNum w:abstractNumId="32" w15:restartNumberingAfterBreak="0">
     <w:nsid w:val="6F474980"/>
     <w:multiLevelType w:val="multilevel"/>
     <w:tmpl w:val="CD4209E0"/>
@@ -12565,7 +12788,7 @@
       </w:rPr>
     </w:lvl>
   </w:abstractNum>
-  <w:abstractNum w:abstractNumId="31" w15:restartNumberingAfterBreak="0">
+  <w:abstractNum w:abstractNumId="33" w15:restartNumberingAfterBreak="0">
     <w:nsid w:val="72F91297"/>
     <w:multiLevelType w:val="hybridMultilevel"/>
     <w:tmpl w:val="956CD1DE"/>
@@ -12655,7 +12878,7 @@
       </w:pPr>
     </w:lvl>
   </w:abstractNum>
-  <w:abstractNum w:abstractNumId="32" w15:restartNumberingAfterBreak="0">
+  <w:abstractNum w:abstractNumId="34" w15:restartNumberingAfterBreak="0">
     <w:nsid w:val="75174D50"/>
     <w:multiLevelType w:val="multilevel"/>
     <w:tmpl w:val="8F32F2B0"/>
@@ -12804,7 +13027,7 @@
       </w:rPr>
     </w:lvl>
   </w:abstractNum>
-  <w:abstractNum w:abstractNumId="33" w15:restartNumberingAfterBreak="0">
+  <w:abstractNum w:abstractNumId="35" w15:restartNumberingAfterBreak="0">
     <w:nsid w:val="785A640D"/>
     <w:multiLevelType w:val="multilevel"/>
     <w:tmpl w:val="14D0E590"/>
@@ -12922,70 +13145,70 @@
     </w:lvl>
   </w:abstractNum>
   <w:num w:numId="1" w16cid:durableId="2118598203">
-    <w:abstractNumId w:val="21"/>
+    <w:abstractNumId w:val="23"/>
   </w:num>
   <w:num w:numId="2" w16cid:durableId="1010529087">
-    <w:abstractNumId w:val="12"/>
+    <w:abstractNumId w:val="13"/>
   </w:num>
   <w:num w:numId="3" w16cid:durableId="1711298847">
     <w:abstractNumId w:val="6"/>
   </w:num>
   <w:num w:numId="4" w16cid:durableId="1571189287">
-    <w:abstractNumId w:val="24"/>
+    <w:abstractNumId w:val="26"/>
   </w:num>
   <w:num w:numId="5" w16cid:durableId="563443812">
     <w:abstractNumId w:val="2"/>
   </w:num>
   <w:num w:numId="6" w16cid:durableId="2028677746">
-    <w:abstractNumId w:val="32"/>
+    <w:abstractNumId w:val="34"/>
   </w:num>
   <w:num w:numId="7" w16cid:durableId="660043067">
     <w:abstractNumId w:val="0"/>
   </w:num>
   <w:num w:numId="8" w16cid:durableId="1336419802">
-    <w:abstractNumId w:val="10"/>
+    <w:abstractNumId w:val="11"/>
   </w:num>
   <w:num w:numId="9" w16cid:durableId="343947585">
-    <w:abstractNumId w:val="22"/>
+    <w:abstractNumId w:val="24"/>
   </w:num>
   <w:num w:numId="10" w16cid:durableId="1537542469">
-    <w:abstractNumId w:val="16"/>
+    <w:abstractNumId w:val="18"/>
   </w:num>
   <w:num w:numId="11" w16cid:durableId="299306569">
-    <w:abstractNumId w:val="23"/>
+    <w:abstractNumId w:val="25"/>
   </w:num>
   <w:num w:numId="12" w16cid:durableId="1956525409">
-    <w:abstractNumId w:val="18"/>
+    <w:abstractNumId w:val="20"/>
   </w:num>
   <w:num w:numId="13" w16cid:durableId="2001231254">
     <w:abstractNumId w:val="8"/>
   </w:num>
   <w:num w:numId="14" w16cid:durableId="1592544525">
-    <w:abstractNumId w:val="13"/>
+    <w:abstractNumId w:val="14"/>
   </w:num>
   <w:num w:numId="15" w16cid:durableId="1555776240">
-    <w:abstractNumId w:val="25"/>
+    <w:abstractNumId w:val="27"/>
   </w:num>
   <w:num w:numId="16" w16cid:durableId="288321476">
-    <w:abstractNumId w:val="29"/>
+    <w:abstractNumId w:val="31"/>
   </w:num>
   <w:num w:numId="17" w16cid:durableId="1690795311">
-    <w:abstractNumId w:val="14"/>
+    <w:abstractNumId w:val="15"/>
   </w:num>
   <w:num w:numId="18" w16cid:durableId="365523021">
-    <w:abstractNumId w:val="30"/>
+    <w:abstractNumId w:val="32"/>
   </w:num>
   <w:num w:numId="19" w16cid:durableId="1553301423">
-    <w:abstractNumId w:val="19"/>
+    <w:abstractNumId w:val="21"/>
   </w:num>
   <w:num w:numId="20" w16cid:durableId="980615504">
-    <w:abstractNumId w:val="31"/>
+    <w:abstractNumId w:val="33"/>
   </w:num>
   <w:num w:numId="21" w16cid:durableId="786581435">
     <w:abstractNumId w:val="4"/>
   </w:num>
   <w:num w:numId="22" w16cid:durableId="632950948">
-    <w:abstractNumId w:val="20"/>
+    <w:abstractNumId w:val="22"/>
   </w:num>
   <w:num w:numId="23" w16cid:durableId="1432354881">
     <w:abstractNumId w:val="1"/>
@@ -12997,37 +13220,43 @@
     <w:abstractNumId w:val="7"/>
   </w:num>
   <w:num w:numId="26" w16cid:durableId="844516581">
-    <w:abstractNumId w:val="33"/>
+    <w:abstractNumId w:val="35"/>
   </w:num>
   <w:num w:numId="27" w16cid:durableId="1220628864">
     <w:abstractNumId w:val="3"/>
   </w:num>
   <w:num w:numId="28" w16cid:durableId="414061502">
-    <w:abstractNumId w:val="27"/>
+    <w:abstractNumId w:val="29"/>
   </w:num>
   <w:num w:numId="29" w16cid:durableId="1387337249">
     <w:abstractNumId w:val="9"/>
   </w:num>
   <w:num w:numId="30" w16cid:durableId="1220088641">
-    <w:abstractNumId w:val="17"/>
+    <w:abstractNumId w:val="19"/>
   </w:num>
   <w:num w:numId="31" w16cid:durableId="635835110">
-    <w:abstractNumId w:val="15"/>
+    <w:abstractNumId w:val="16"/>
   </w:num>
   <w:num w:numId="32" w16cid:durableId="795372494">
-    <w:abstractNumId w:val="11"/>
+    <w:abstractNumId w:val="12"/>
   </w:num>
   <w:num w:numId="33" w16cid:durableId="1928729973">
-    <w:abstractNumId w:val="26"/>
+    <w:abstractNumId w:val="28"/>
   </w:num>
   <w:num w:numId="34" w16cid:durableId="267393504">
-    <w:abstractNumId w:val="28"/>
+    <w:abstractNumId w:val="30"/>
+  </w:num>
+  <w:num w:numId="35" w16cid:durableId="1109006626">
+    <w:abstractNumId w:val="10"/>
+  </w:num>
+  <w:num w:numId="36" w16cid:durableId="487063858">
+    <w:abstractNumId w:val="17"/>
   </w:num>
 </w:numbering>
 </file>
 
 <file path=word/styles.xml><?xml version="1.0" encoding="utf-8"?>
-<w:styles xmlns:mc="http://schemas.openxmlformats.org/markup-compatibility/2006" xmlns:r="http://schemas.openxmlformats.org/officeDocument/2006/relationships" xmlns:w="http://schemas.openxmlformats.org/wordprocessingml/2006/main" xmlns:w14="http://schemas.microsoft.com/office/word/2010/wordml" xmlns:w15="http://schemas.microsoft.com/office/word/2012/wordml" xmlns:w16cex="http://schemas.microsoft.com/office/word/2018/wordml/cex" xmlns:w16cid="http://schemas.microsoft.com/office/word/2016/wordml/cid" xmlns:w16="http://schemas.microsoft.com/office/word/2018/wordml" xmlns:w16du="http://schemas.microsoft.com/office/word/2023/wordml/word16du" xmlns:w16sdtdh="http://schemas.microsoft.com/office/word/2020/wordml/sdtdatahash" xmlns:w16se="http://schemas.microsoft.com/office/word/2015/wordml/symex" mc:Ignorable="w14 w15 w16se w16cid w16 w16cex w16sdtdh w16du">
+<w:styles xmlns:mc="http://schemas.openxmlformats.org/markup-compatibility/2006" xmlns:r="http://schemas.openxmlformats.org/officeDocument/2006/relationships" xmlns:w="http://schemas.openxmlformats.org/wordprocessingml/2006/main" xmlns:w14="http://schemas.microsoft.com/office/word/2010/wordml" xmlns:w15="http://schemas.microsoft.com/office/word/2012/wordml" xmlns:w16cex="http://schemas.microsoft.com/office/word/2018/wordml/cex" xmlns:w16cid="http://schemas.microsoft.com/office/word/2016/wordml/cid" xmlns:w16="http://schemas.microsoft.com/office/word/2018/wordml" xmlns:w16du="http://schemas.microsoft.com/office/word/2023/wordml/word16du" xmlns:w16sdtdh="http://schemas.microsoft.com/office/word/2020/wordml/sdtdatahash" xmlns:w16sdtfl="http://schemas.microsoft.com/office/word/2024/wordml/sdtformatlock" xmlns:w16se="http://schemas.microsoft.com/office/word/2015/wordml/symex" mc:Ignorable="w14 w15 w16se w16cid w16 w16cex w16sdtdh w16sdtfl w16du">
   <w:docDefaults>
     <w:rPrDefault>
       <w:rPr>
@@ -13648,6 +13877,7 @@
   <w:style w:type="character" w:default="1" w:styleId="DefaultParagraphFont">
     <w:name w:val="Default Paragraph Font"/>
     <w:uiPriority w:val="1"/>
+    <w:semiHidden/>
     <w:unhideWhenUsed/>
   </w:style>
   <w:style w:type="table" w:default="1" w:styleId="TableNormal">
@@ -14170,7 +14400,7 @@
 </file>
 
 <file path=word/glossary/document.xml><?xml version="1.0" encoding="utf-8"?>
-<w:glossaryDocument xmlns:wpc="http://schemas.microsoft.com/office/word/2010/wordprocessingCanvas" xmlns:cx="http://schemas.microsoft.com/office/drawing/2014/chartex" xmlns:cx1="http://schemas.microsoft.com/office/drawing/2015/9/8/chartex" xmlns:cx2="http://schemas.microsoft.com/office/drawing/2015/10/21/chartex" xmlns:cx3="http://schemas.microsoft.com/office/drawing/2016/5/9/chartex" xmlns:cx4="http://schemas.microsoft.com/office/drawing/2016/5/10/chartex" xmlns:cx5="http://schemas.microsoft.com/office/drawing/2016/5/11/chartex" xmlns:cx6="http://schemas.microsoft.com/office/drawing/2016/5/12/chartex" xmlns:cx7="http://schemas.microsoft.com/office/drawing/2016/5/13/chartex" xmlns:cx8="http://schemas.microsoft.com/office/drawing/2016/5/14/chartex" xmlns:mc="http://schemas.openxmlformats.org/markup-compatibility/2006" xmlns:aink="http://schemas.microsoft.com/office/drawing/2016/ink" xmlns:am3d="http://schemas.microsoft.com/office/drawing/2017/model3d" xmlns:o="urn:schemas-microsoft-com:office:office" xmlns:oel="http://schemas.microsoft.com/office/2019/extlst" xmlns:r="http://schemas.openxmlformats.org/officeDocument/2006/relationships" xmlns:m="http://schemas.openxmlformats.org/officeDocument/2006/math" xmlns:v="urn:schemas-microsoft-com:vml" xmlns:wp14="http://schemas.microsoft.com/office/word/2010/wordprocessingDrawing" xmlns:wp="http://schemas.openxmlformats.org/drawingml/2006/wordprocessingDrawing" xmlns:w10="urn:schemas-microsoft-com:office:word" xmlns:w="http://schemas.openxmlformats.org/wordprocessingml/2006/main" xmlns:w14="http://schemas.microsoft.com/office/word/2010/wordml" xmlns:w15="http://schemas.microsoft.com/office/word/2012/wordml" xmlns:w16cex="http://schemas.microsoft.com/office/word/2018/wordml/cex" xmlns:w16cid="http://schemas.microsoft.com/office/word/2016/wordml/cid" xmlns:w16="http://schemas.microsoft.com/office/word/2018/wordml" xmlns:w16du="http://schemas.microsoft.com/office/word/2023/wordml/word16du" xmlns:w16sdtdh="http://schemas.microsoft.com/office/word/2020/wordml/sdtdatahash" xmlns:w16se="http://schemas.microsoft.com/office/word/2015/wordml/symex" xmlns:wpg="http://schemas.microsoft.com/office/word/2010/wordprocessingGroup" xmlns:wpi="http://schemas.microsoft.com/office/word/2010/wordprocessingInk" xmlns:wne="http://schemas.microsoft.com/office/word/2006/wordml" xmlns:wps="http://schemas.microsoft.com/office/word/2010/wordprocessingShape" mc:Ignorable="w14 w15 w16se w16cid w16 w16cex w16sdtdh w16du wp14">
+<w:glossaryDocument xmlns:wpc="http://schemas.microsoft.com/office/word/2010/wordprocessingCanvas" xmlns:cx="http://schemas.microsoft.com/office/drawing/2014/chartex" xmlns:cx1="http://schemas.microsoft.com/office/drawing/2015/9/8/chartex" xmlns:cx2="http://schemas.microsoft.com/office/drawing/2015/10/21/chartex" xmlns:cx3="http://schemas.microsoft.com/office/drawing/2016/5/9/chartex" xmlns:cx4="http://schemas.microsoft.com/office/drawing/2016/5/10/chartex" xmlns:cx5="http://schemas.microsoft.com/office/drawing/2016/5/11/chartex" xmlns:cx6="http://schemas.microsoft.com/office/drawing/2016/5/12/chartex" xmlns:cx7="http://schemas.microsoft.com/office/drawing/2016/5/13/chartex" xmlns:cx8="http://schemas.microsoft.com/office/drawing/2016/5/14/chartex" xmlns:mc="http://schemas.openxmlformats.org/markup-compatibility/2006" xmlns:aink="http://schemas.microsoft.com/office/drawing/2016/ink" xmlns:am3d="http://schemas.microsoft.com/office/drawing/2017/model3d" xmlns:o="urn:schemas-microsoft-com:office:office" xmlns:oel="http://schemas.microsoft.com/office/2019/extlst" xmlns:r="http://schemas.openxmlformats.org/officeDocument/2006/relationships" xmlns:m="http://schemas.openxmlformats.org/officeDocument/2006/math" xmlns:v="urn:schemas-microsoft-com:vml" xmlns:wp14="http://schemas.microsoft.com/office/word/2010/wordprocessingDrawing" xmlns:wp="http://schemas.openxmlformats.org/drawingml/2006/wordprocessingDrawing" xmlns:w10="urn:schemas-microsoft-com:office:word" xmlns:w="http://schemas.openxmlformats.org/wordprocessingml/2006/main" xmlns:w14="http://schemas.microsoft.com/office/word/2010/wordml" xmlns:w15="http://schemas.microsoft.com/office/word/2012/wordml" xmlns:w16cex="http://schemas.microsoft.com/office/word/2018/wordml/cex" xmlns:w16cid="http://schemas.microsoft.com/office/word/2016/wordml/cid" xmlns:w16="http://schemas.microsoft.com/office/word/2018/wordml" xmlns:w16du="http://schemas.microsoft.com/office/word/2023/wordml/word16du" xmlns:w16sdtdh="http://schemas.microsoft.com/office/word/2020/wordml/sdtdatahash" xmlns:w16sdtfl="http://schemas.microsoft.com/office/word/2024/wordml/sdtformatlock" xmlns:w16se="http://schemas.microsoft.com/office/word/2015/wordml/symex" xmlns:wpg="http://schemas.microsoft.com/office/word/2010/wordprocessingGroup" xmlns:wpi="http://schemas.microsoft.com/office/word/2010/wordprocessingInk" xmlns:wne="http://schemas.microsoft.com/office/word/2006/wordml" xmlns:wps="http://schemas.microsoft.com/office/word/2010/wordprocessingShape" mc:Ignorable="w14 w15 w16se w16cid w16 w16cex w16sdtdh w16sdtfl w16du wp14">
   <w:docParts>
     <w:docPart>
       <w:docPartPr>
@@ -14206,7 +14436,7 @@
 </file>
 
 <file path=word/glossary/fontTable.xml><?xml version="1.0" encoding="utf-8"?>
-<w:fonts xmlns:mc="http://schemas.openxmlformats.org/markup-compatibility/2006" xmlns:r="http://schemas.openxmlformats.org/officeDocument/2006/relationships" xmlns:w="http://schemas.openxmlformats.org/wordprocessingml/2006/main" xmlns:w14="http://schemas.microsoft.com/office/word/2010/wordml" xmlns:w15="http://schemas.microsoft.com/office/word/2012/wordml" xmlns:w16cex="http://schemas.microsoft.com/office/word/2018/wordml/cex" xmlns:w16cid="http://schemas.microsoft.com/office/word/2016/wordml/cid" xmlns:w16="http://schemas.microsoft.com/office/word/2018/wordml" xmlns:w16du="http://schemas.microsoft.com/office/word/2023/wordml/word16du" xmlns:w16sdtdh="http://schemas.microsoft.com/office/word/2020/wordml/sdtdatahash" xmlns:w16se="http://schemas.microsoft.com/office/word/2015/wordml/symex" mc:Ignorable="w14 w15 w16se w16cid w16 w16cex w16sdtdh w16du">
+<w:fonts xmlns:mc="http://schemas.openxmlformats.org/markup-compatibility/2006" xmlns:r="http://schemas.openxmlformats.org/officeDocument/2006/relationships" xmlns:w="http://schemas.openxmlformats.org/wordprocessingml/2006/main" xmlns:w14="http://schemas.microsoft.com/office/word/2010/wordml" xmlns:w15="http://schemas.microsoft.com/office/word/2012/wordml" xmlns:w16cex="http://schemas.microsoft.com/office/word/2018/wordml/cex" xmlns:w16cid="http://schemas.microsoft.com/office/word/2016/wordml/cid" xmlns:w16="http://schemas.microsoft.com/office/word/2018/wordml" xmlns:w16du="http://schemas.microsoft.com/office/word/2023/wordml/word16du" xmlns:w16sdtdh="http://schemas.microsoft.com/office/word/2020/wordml/sdtdatahash" xmlns:w16sdtfl="http://schemas.microsoft.com/office/word/2024/wordml/sdtformatlock" xmlns:w16se="http://schemas.microsoft.com/office/word/2015/wordml/symex" mc:Ignorable="w14 w15 w16se w16cid w16 w16cex w16sdtdh w16sdtfl w16du">
   <w:font w:name="Symbol">
     <w:panose1 w:val="05050102010706020507"/>
     <w:charset w:val="02"/>
@@ -14258,7 +14488,7 @@
 </file>
 
 <file path=word/glossary/settings.xml><?xml version="1.0" encoding="utf-8"?>
-<w:settings xmlns:mc="http://schemas.openxmlformats.org/markup-compatibility/2006" xmlns:o="urn:schemas-microsoft-com:office:office" xmlns:r="http://schemas.openxmlformats.org/officeDocument/2006/relationships" xmlns:m="http://schemas.openxmlformats.org/officeDocument/2006/math" xmlns:v="urn:schemas-microsoft-com:vml" xmlns:w10="urn:schemas-microsoft-com:office:word" xmlns:w="http://schemas.openxmlformats.org/wordprocessingml/2006/main" xmlns:w14="http://schemas.microsoft.com/office/word/2010/wordml" xmlns:w15="http://schemas.microsoft.com/office/word/2012/wordml" xmlns:w16cex="http://schemas.microsoft.com/office/word/2018/wordml/cex" xmlns:w16cid="http://schemas.microsoft.com/office/word/2016/wordml/cid" xmlns:w16="http://schemas.microsoft.com/office/word/2018/wordml" xmlns:w16du="http://schemas.microsoft.com/office/word/2023/wordml/word16du" xmlns:w16sdtdh="http://schemas.microsoft.com/office/word/2020/wordml/sdtdatahash" xmlns:w16se="http://schemas.microsoft.com/office/word/2015/wordml/symex" xmlns:sl="http://schemas.openxmlformats.org/schemaLibrary/2006/main" mc:Ignorable="w14 w15 w16se w16cid w16 w16cex w16sdtdh w16du">
+<w:settings xmlns:mc="http://schemas.openxmlformats.org/markup-compatibility/2006" xmlns:o="urn:schemas-microsoft-com:office:office" xmlns:r="http://schemas.openxmlformats.org/officeDocument/2006/relationships" xmlns:m="http://schemas.openxmlformats.org/officeDocument/2006/math" xmlns:v="urn:schemas-microsoft-com:vml" xmlns:w10="urn:schemas-microsoft-com:office:word" xmlns:w="http://schemas.openxmlformats.org/wordprocessingml/2006/main" xmlns:w14="http://schemas.microsoft.com/office/word/2010/wordml" xmlns:w15="http://schemas.microsoft.com/office/word/2012/wordml" xmlns:w16cex="http://schemas.microsoft.com/office/word/2018/wordml/cex" xmlns:w16cid="http://schemas.microsoft.com/office/word/2016/wordml/cid" xmlns:w16="http://schemas.microsoft.com/office/word/2018/wordml" xmlns:w16du="http://schemas.microsoft.com/office/word/2023/wordml/word16du" xmlns:w16sdtdh="http://schemas.microsoft.com/office/word/2020/wordml/sdtdatahash" xmlns:w16sdtfl="http://schemas.microsoft.com/office/word/2024/wordml/sdtformatlock" xmlns:w16se="http://schemas.microsoft.com/office/word/2015/wordml/symex" xmlns:sl="http://schemas.openxmlformats.org/schemaLibrary/2006/main" mc:Ignorable="w14 w15 w16se w16cid w16 w16cex w16sdtdh w16sdtfl w16du">
   <w:view w:val="normal"/>
   <w:defaultTabStop w:val="720"/>
   <w:characterSpacingControl w:val="doNotCompress"/>
@@ -14273,6 +14503,11 @@
   </w:compat>
   <w:rsids>
     <w:rsidRoot w:val="0094090A"/>
+    <w:rsid w:val="000B2AE7"/>
+    <w:rsid w:val="0019743B"/>
+    <w:rsid w:val="00454089"/>
+    <w:rsid w:val="005C73E1"/>
+    <w:rsid w:val="005D3EDB"/>
     <w:rsid w:val="0094090A"/>
     <w:rsid w:val="00AD058A"/>
     <w:rsid w:val="00B93922"/>
@@ -14299,7 +14534,7 @@
 </file>
 
 <file path=word/glossary/styles.xml><?xml version="1.0" encoding="utf-8"?>
-<w:styles xmlns:mc="http://schemas.openxmlformats.org/markup-compatibility/2006" xmlns:r="http://schemas.openxmlformats.org/officeDocument/2006/relationships" xmlns:w="http://schemas.openxmlformats.org/wordprocessingml/2006/main" xmlns:w14="http://schemas.microsoft.com/office/word/2010/wordml" xmlns:w15="http://schemas.microsoft.com/office/word/2012/wordml" xmlns:w16cex="http://schemas.microsoft.com/office/word/2018/wordml/cex" xmlns:w16cid="http://schemas.microsoft.com/office/word/2016/wordml/cid" xmlns:w16="http://schemas.microsoft.com/office/word/2018/wordml" xmlns:w16du="http://schemas.microsoft.com/office/word/2023/wordml/word16du" xmlns:w16sdtdh="http://schemas.microsoft.com/office/word/2020/wordml/sdtdatahash" xmlns:w16se="http://schemas.microsoft.com/office/word/2015/wordml/symex" mc:Ignorable="w14 w15 w16se w16cid w16 w16cex w16sdtdh w16du">
+<w:styles xmlns:mc="http://schemas.openxmlformats.org/markup-compatibility/2006" xmlns:r="http://schemas.openxmlformats.org/officeDocument/2006/relationships" xmlns:w="http://schemas.openxmlformats.org/wordprocessingml/2006/main" xmlns:w14="http://schemas.microsoft.com/office/word/2010/wordml" xmlns:w15="http://schemas.microsoft.com/office/word/2012/wordml" xmlns:w16cex="http://schemas.microsoft.com/office/word/2018/wordml/cex" xmlns:w16cid="http://schemas.microsoft.com/office/word/2016/wordml/cid" xmlns:w16="http://schemas.microsoft.com/office/word/2018/wordml" xmlns:w16du="http://schemas.microsoft.com/office/word/2023/wordml/word16du" xmlns:w16sdtdh="http://schemas.microsoft.com/office/word/2020/wordml/sdtdatahash" xmlns:w16sdtfl="http://schemas.microsoft.com/office/word/2024/wordml/sdtformatlock" xmlns:w16se="http://schemas.microsoft.com/office/word/2015/wordml/symex" mc:Ignorable="w14 w15 w16se w16cid w16 w16cex w16sdtdh w16sdtfl w16du">
   <w:docDefaults>
     <w:rPrDefault>
       <w:rPr>
@@ -14737,19 +14972,11 @@
     <w:name w:val="FE6F5DC558D44A259A4D35D9FD96BB99"/>
     <w:rsid w:val="0094090A"/>
   </w:style>
-  <w:style w:type="paragraph" w:customStyle="1" w:styleId="0B154E1CBEF84885B8D404F4547CD8D2">
-    <w:name w:val="0B154E1CBEF84885B8D404F4547CD8D2"/>
-    <w:rsid w:val="0094090A"/>
-  </w:style>
-  <w:style w:type="paragraph" w:customStyle="1" w:styleId="00712857B97A41FDBE7CC1AA91ADC666">
-    <w:name w:val="00712857B97A41FDBE7CC1AA91ADC666"/>
-    <w:rsid w:val="0094090A"/>
-  </w:style>
 </w:styles>
 </file>
 
 <file path=word/glossary/webSettings.xml><?xml version="1.0" encoding="utf-8"?>
-<w:webSettings xmlns:mc="http://schemas.openxmlformats.org/markup-compatibility/2006" xmlns:r="http://schemas.openxmlformats.org/officeDocument/2006/relationships" xmlns:w="http://schemas.openxmlformats.org/wordprocessingml/2006/main" xmlns:w14="http://schemas.microsoft.com/office/word/2010/wordml" xmlns:w15="http://schemas.microsoft.com/office/word/2012/wordml" xmlns:w16cex="http://schemas.microsoft.com/office/word/2018/wordml/cex" xmlns:w16cid="http://schemas.microsoft.com/office/word/2016/wordml/cid" xmlns:w16="http://schemas.microsoft.com/office/word/2018/wordml" xmlns:w16du="http://schemas.microsoft.com/office/word/2023/wordml/word16du" xmlns:w16sdtdh="http://schemas.microsoft.com/office/word/2020/wordml/sdtdatahash" xmlns:w16se="http://schemas.microsoft.com/office/word/2015/wordml/symex" mc:Ignorable="w14 w15 w16se w16cid w16 w16cex w16sdtdh w16du">
+<w:webSettings xmlns:mc="http://schemas.openxmlformats.org/markup-compatibility/2006" xmlns:r="http://schemas.openxmlformats.org/officeDocument/2006/relationships" xmlns:w="http://schemas.openxmlformats.org/wordprocessingml/2006/main" xmlns:w14="http://schemas.microsoft.com/office/word/2010/wordml" xmlns:w15="http://schemas.microsoft.com/office/word/2012/wordml" xmlns:w16cex="http://schemas.microsoft.com/office/word/2018/wordml/cex" xmlns:w16cid="http://schemas.microsoft.com/office/word/2016/wordml/cid" xmlns:w16="http://schemas.microsoft.com/office/word/2018/wordml" xmlns:w16du="http://schemas.microsoft.com/office/word/2023/wordml/word16du" xmlns:w16sdtdh="http://schemas.microsoft.com/office/word/2020/wordml/sdtdatahash" xmlns:w16sdtfl="http://schemas.microsoft.com/office/word/2024/wordml/sdtformatlock" xmlns:w16se="http://schemas.microsoft.com/office/word/2015/wordml/symex" mc:Ignorable="w14 w15 w16se w16cid w16 w16cex w16sdtdh w16sdtfl w16du">
   <w:optimizeForBrowser/>
   <w:allowPNG/>
 </w:webSettings>

</xml_diff>